<commit_message>
Updated agile write up to include relevant implications and feed back
</commit_message>
<xml_diff>
--- a/agile write up.docx
+++ b/agile write up.docx
@@ -732,6 +732,13 @@
               </w:rPr>
               <w:t>Quality gambling</w:t>
             </w:r>
+            <w:r>
+              <w:rPr>
+                <w:sz w:val="36"/>
+                <w:szCs w:val="36"/>
+              </w:rPr>
+              <w:t>?</w:t>
+            </w:r>
           </w:p>
         </w:tc>
       </w:tr>
@@ -2116,12 +2123,14 @@
         <w:rPr>
           <w:i/>
           <w:iCs/>
-        </w:rPr>
-      </w:pPr>
-      <w:r>
-        <w:rPr>
-          <w:i/>
-          <w:iCs/>
+          <w:highlight w:val="yellow"/>
+        </w:rPr>
+      </w:pPr>
+      <w:r>
+        <w:rPr>
+          <w:i/>
+          <w:iCs/>
+          <w:highlight w:val="yellow"/>
         </w:rPr>
         <w:t>cultural</w:t>
       </w:r>
@@ -2267,12 +2276,14 @@
         <w:rPr>
           <w:i/>
           <w:iCs/>
-        </w:rPr>
-      </w:pPr>
-      <w:r>
-        <w:rPr>
-          <w:i/>
-          <w:iCs/>
+          <w:highlight w:val="yellow"/>
+        </w:rPr>
+      </w:pPr>
+      <w:r>
+        <w:rPr>
+          <w:i/>
+          <w:iCs/>
+          <w:highlight w:val="yellow"/>
         </w:rPr>
         <w:t>functionality</w:t>
       </w:r>
@@ -2288,12 +2299,14 @@
         <w:rPr>
           <w:i/>
           <w:iCs/>
-        </w:rPr>
-      </w:pPr>
-      <w:r>
-        <w:rPr>
-          <w:i/>
-          <w:iCs/>
+          <w:highlight w:val="yellow"/>
+        </w:rPr>
+      </w:pPr>
+      <w:r>
+        <w:rPr>
+          <w:i/>
+          <w:iCs/>
+          <w:highlight w:val="yellow"/>
         </w:rPr>
         <w:t>aesthetics</w:t>
       </w:r>
@@ -2364,18 +2377,55 @@
     <w:p>
       <w:pPr>
         <w:rPr>
-          <w:rFonts w:eastAsia="Times New Roman" w:cstheme="minorHAnsi"/>
-          <w:b/>
-          <w:sz w:val="36"/>
-          <w:lang w:val="en-GB" w:eastAsia="en-NZ"/>
-        </w:rPr>
-      </w:pPr>
-      <w:r>
-        <w:rPr>
           <w:rFonts w:cstheme="minorHAnsi"/>
-          <w:sz w:val="36"/>
-        </w:rPr>
-        <w:br w:type="page"/>
+        </w:rPr>
+      </w:pPr>
+      <w:r>
+        <w:rPr>
+          <w:rFonts w:cstheme="minorHAnsi"/>
+        </w:rPr>
+        <w:t>To address the functionality of movement instead of asking the user to input which direction they want to move and pressing enter every time they want to move consuming time I will implement movement in a form that is seen in almost every game by using by default “wasd” for movement of the character making it take less time and making it easier.</w:t>
+      </w:r>
+    </w:p>
+    <w:p>
+      <w:pPr>
+        <w:rPr>
+          <w:rFonts w:cstheme="minorHAnsi"/>
+        </w:rPr>
+      </w:pPr>
+    </w:p>
+    <w:p>
+      <w:pPr>
+        <w:rPr>
+          <w:rFonts w:cstheme="minorHAnsi"/>
+        </w:rPr>
+      </w:pPr>
+      <w:r>
+        <w:rPr>
+          <w:rFonts w:cstheme="minorHAnsi"/>
+        </w:rPr>
+        <w:t>To address the implication of aesthetics I will implement ascii art for representing each tile and buttons in the menu such as “Start” to make it look nicer than just some plain text I will also implement nice borders around the tiles</w:t>
+      </w:r>
+    </w:p>
+    <w:p>
+      <w:pPr>
+        <w:rPr>
+          <w:rFonts w:cstheme="minorHAnsi"/>
+        </w:rPr>
+      </w:pPr>
+    </w:p>
+    <w:p>
+      <w:pPr>
+        <w:rPr>
+          <w:rFonts w:cstheme="minorHAnsi"/>
+        </w:rPr>
+      </w:pPr>
+      <w:r>
+        <w:rPr>
+          <w:rFonts w:cstheme="minorHAnsi"/>
+        </w:rPr>
+        <w:lastRenderedPageBreak/>
+        <w:t>To address the implication of culture wherever I refer to objects such as the Waka I will ensure to use the correct terminology based on the culture indicated by the character that you play as (Maui) so I will not refer to the Waka as the boat as an example but other than items such as the Waka the majority of text will be in English to allow for a wide audience to understand what is going on.</w:t>
       </w:r>
     </w:p>
     <w:p>
@@ -2403,7 +2453,6 @@
           <w:sz w:val="36"/>
           <w:szCs w:val="36"/>
         </w:rPr>
-        <w:lastRenderedPageBreak/>
         <w:t>Sprint Tracking</w:t>
       </w:r>
     </w:p>
@@ -2581,6 +2630,93 @@
         <w:t>What are you going to work on in this sprint?</w:t>
       </w:r>
     </w:p>
+    <w:p>
+      <w:pPr>
+        <w:pStyle w:val="ListParagraph"/>
+        <w:numPr>
+          <w:ilvl w:val="0"/>
+          <w:numId w:val="6"/>
+        </w:numPr>
+        <w:rPr>
+          <w:i/>
+          <w:iCs/>
+        </w:rPr>
+      </w:pPr>
+      <w:r>
+        <w:rPr>
+          <w:i/>
+          <w:iCs/>
+        </w:rPr>
+        <w:t>Map generation</w:t>
+      </w:r>
+    </w:p>
+    <w:p>
+      <w:pPr>
+        <w:pStyle w:val="ListParagraph"/>
+        <w:numPr>
+          <w:ilvl w:val="0"/>
+          <w:numId w:val="6"/>
+        </w:numPr>
+        <w:rPr>
+          <w:i/>
+          <w:iCs/>
+        </w:rPr>
+      </w:pPr>
+      <w:r>
+        <w:rPr>
+          <w:i/>
+          <w:iCs/>
+        </w:rPr>
+        <w:t>Navigation</w:t>
+      </w:r>
+      <w:r>
+        <w:rPr>
+          <w:i/>
+          <w:iCs/>
+        </w:rPr>
+        <w:t>(movement)</w:t>
+      </w:r>
+    </w:p>
+    <w:p>
+      <w:pPr>
+        <w:pStyle w:val="ListParagraph"/>
+        <w:numPr>
+          <w:ilvl w:val="0"/>
+          <w:numId w:val="6"/>
+        </w:numPr>
+        <w:rPr>
+          <w:i/>
+          <w:iCs/>
+        </w:rPr>
+      </w:pPr>
+      <w:r>
+        <w:rPr>
+          <w:i/>
+          <w:iCs/>
+        </w:rPr>
+        <w:t>Tile art</w:t>
+      </w:r>
+    </w:p>
+    <w:p>
+      <w:pPr>
+        <w:pStyle w:val="ListParagraph"/>
+        <w:numPr>
+          <w:ilvl w:val="0"/>
+          <w:numId w:val="6"/>
+        </w:numPr>
+        <w:rPr>
+          <w:i/>
+          <w:iCs/>
+        </w:rPr>
+      </w:pPr>
+      <w:r>
+        <w:rPr>
+          <w:i/>
+          <w:iCs/>
+        </w:rPr>
+        <w:t>Miscellaneous controls</w:t>
+      </w:r>
+    </w:p>
     <w:p/>
     <w:p>
       <w:pPr>
@@ -2633,7 +2769,49 @@
       </w:r>
     </w:p>
     <w:p/>
-    <w:p/>
+    <w:p>
+      <w:r>
+        <w:rPr>
+          <w:noProof/>
+        </w:rPr>
+        <w:lastRenderedPageBreak/>
+        <w:drawing>
+          <wp:inline distT="0" distB="0" distL="0" distR="0" wp14:anchorId="3B87861B" wp14:editId="00805D46">
+            <wp:extent cx="5731510" cy="4472305"/>
+            <wp:effectExtent l="0" t="0" r="2540" b="4445"/>
+            <wp:docPr id="1" name="Picture 1"/>
+            <wp:cNvGraphicFramePr>
+              <a:graphicFrameLocks xmlns:a="http://schemas.openxmlformats.org/drawingml/2006/main" noChangeAspect="1"/>
+            </wp:cNvGraphicFramePr>
+            <a:graphic xmlns:a="http://schemas.openxmlformats.org/drawingml/2006/main">
+              <a:graphicData uri="http://schemas.openxmlformats.org/drawingml/2006/picture">
+                <pic:pic xmlns:pic="http://schemas.openxmlformats.org/drawingml/2006/picture">
+                  <pic:nvPicPr>
+                    <pic:cNvPr id="1" name=""/>
+                    <pic:cNvPicPr/>
+                  </pic:nvPicPr>
+                  <pic:blipFill>
+                    <a:blip r:embed="rId12"/>
+                    <a:stretch>
+                      <a:fillRect/>
+                    </a:stretch>
+                  </pic:blipFill>
+                  <pic:spPr>
+                    <a:xfrm>
+                      <a:off x="0" y="0"/>
+                      <a:ext cx="5731510" cy="4472305"/>
+                    </a:xfrm>
+                    <a:prstGeom prst="rect">
+                      <a:avLst/>
+                    </a:prstGeom>
+                  </pic:spPr>
+                </pic:pic>
+              </a:graphicData>
+            </a:graphic>
+          </wp:inline>
+        </w:drawing>
+      </w:r>
+    </w:p>
     <w:p>
       <w:pPr>
         <w:rPr>
@@ -2679,6 +2857,28 @@
           <w:iCs/>
         </w:rPr>
       </w:pPr>
+      <w:r>
+        <w:rPr>
+          <w:i/>
+          <w:iCs/>
+        </w:rPr>
+        <w:t>Map generation</w:t>
+      </w:r>
+    </w:p>
+    <w:p>
+      <w:pPr>
+        <w:rPr>
+          <w:i/>
+          <w:iCs/>
+        </w:rPr>
+      </w:pPr>
+      <w:r>
+        <w:rPr>
+          <w:i/>
+          <w:iCs/>
+        </w:rPr>
+        <w:t>movement</w:t>
+      </w:r>
     </w:p>
     <w:p>
       <w:pPr>
@@ -2702,6 +2902,90 @@
           <w:iCs/>
         </w:rPr>
       </w:pPr>
+      <w:r>
+        <w:rPr>
+          <w:i/>
+          <w:iCs/>
+        </w:rPr>
+        <w:lastRenderedPageBreak/>
+        <w:drawing>
+          <wp:inline distT="0" distB="0" distL="0" distR="0" wp14:anchorId="3A80E176" wp14:editId="7D56476D">
+            <wp:extent cx="3543795" cy="6887536"/>
+            <wp:effectExtent l="0" t="0" r="0" b="0"/>
+            <wp:docPr id="3" name="Picture 3"/>
+            <wp:cNvGraphicFramePr>
+              <a:graphicFrameLocks xmlns:a="http://schemas.openxmlformats.org/drawingml/2006/main" noChangeAspect="1"/>
+            </wp:cNvGraphicFramePr>
+            <a:graphic xmlns:a="http://schemas.openxmlformats.org/drawingml/2006/main">
+              <a:graphicData uri="http://schemas.openxmlformats.org/drawingml/2006/picture">
+                <pic:pic xmlns:pic="http://schemas.openxmlformats.org/drawingml/2006/picture">
+                  <pic:nvPicPr>
+                    <pic:cNvPr id="1" name=""/>
+                    <pic:cNvPicPr/>
+                  </pic:nvPicPr>
+                  <pic:blipFill>
+                    <a:blip r:embed="rId13"/>
+                    <a:stretch>
+                      <a:fillRect/>
+                    </a:stretch>
+                  </pic:blipFill>
+                  <pic:spPr>
+                    <a:xfrm>
+                      <a:off x="0" y="0"/>
+                      <a:ext cx="3543795" cy="6887536"/>
+                    </a:xfrm>
+                    <a:prstGeom prst="rect">
+                      <a:avLst/>
+                    </a:prstGeom>
+                  </pic:spPr>
+                </pic:pic>
+              </a:graphicData>
+            </a:graphic>
+          </wp:inline>
+        </w:drawing>
+      </w:r>
+      <w:r>
+        <w:rPr>
+          <w:i/>
+          <w:iCs/>
+        </w:rPr>
+        <w:lastRenderedPageBreak/>
+        <w:drawing>
+          <wp:inline distT="0" distB="0" distL="0" distR="0" wp14:anchorId="26DDFBAB" wp14:editId="2D0CA211">
+            <wp:extent cx="3600953" cy="6839905"/>
+            <wp:effectExtent l="0" t="0" r="0" b="0"/>
+            <wp:docPr id="4" name="Picture 4"/>
+            <wp:cNvGraphicFramePr>
+              <a:graphicFrameLocks xmlns:a="http://schemas.openxmlformats.org/drawingml/2006/main" noChangeAspect="1"/>
+            </wp:cNvGraphicFramePr>
+            <a:graphic xmlns:a="http://schemas.openxmlformats.org/drawingml/2006/main">
+              <a:graphicData uri="http://schemas.openxmlformats.org/drawingml/2006/picture">
+                <pic:pic xmlns:pic="http://schemas.openxmlformats.org/drawingml/2006/picture">
+                  <pic:nvPicPr>
+                    <pic:cNvPr id="1" name=""/>
+                    <pic:cNvPicPr/>
+                  </pic:nvPicPr>
+                  <pic:blipFill>
+                    <a:blip r:embed="rId14"/>
+                    <a:stretch>
+                      <a:fillRect/>
+                    </a:stretch>
+                  </pic:blipFill>
+                  <pic:spPr>
+                    <a:xfrm>
+                      <a:off x="0" y="0"/>
+                      <a:ext cx="3600953" cy="6839905"/>
+                    </a:xfrm>
+                    <a:prstGeom prst="rect">
+                      <a:avLst/>
+                    </a:prstGeom>
+                  </pic:spPr>
+                </pic:pic>
+              </a:graphicData>
+            </a:graphic>
+          </wp:inline>
+        </w:drawing>
+      </w:r>
     </w:p>
     <w:p/>
     <w:p/>
@@ -2719,6 +3003,7 @@
         </w:rPr>
       </w:pPr>
       <w:r>
+        <w:lastRenderedPageBreak/>
         <w:br w:type="page"/>
       </w:r>
     </w:p>
@@ -2771,7 +3056,11 @@
             <w:tcW w:w="7497" w:type="dxa"/>
             <w:gridSpan w:val="3"/>
           </w:tcPr>
-          <w:p/>
+          <w:p>
+            <w:r>
+              <w:t>Help</w:t>
+            </w:r>
+          </w:p>
           <w:p/>
         </w:tc>
       </w:tr>
@@ -2801,7 +3090,11 @@
           <w:tcPr>
             <w:tcW w:w="4146" w:type="dxa"/>
           </w:tcPr>
-          <w:p/>
+          <w:p>
+            <w:r>
+              <w:t>Rob Wallace</w:t>
+            </w:r>
+          </w:p>
           <w:p/>
         </w:tc>
         <w:tc>
@@ -2829,7 +3122,11 @@
           <w:tcPr>
             <w:tcW w:w="2499" w:type="dxa"/>
           </w:tcPr>
-          <w:p/>
+          <w:p>
+            <w:r>
+              <w:t>26/08/2021</w:t>
+            </w:r>
+          </w:p>
         </w:tc>
       </w:tr>
       <w:tr>
@@ -2867,9 +3164,11 @@
             <w:tcW w:w="7497" w:type="dxa"/>
             <w:gridSpan w:val="3"/>
           </w:tcPr>
-          <w:p/>
-          <w:p/>
-          <w:p/>
+          <w:p>
+            <w:r>
+              <w:t>Include a key of what each tile is and does</w:t>
+            </w:r>
+          </w:p>
           <w:p/>
         </w:tc>
       </w:tr>
@@ -2914,8 +3213,11 @@
             <w:tcW w:w="7497" w:type="dxa"/>
             <w:gridSpan w:val="3"/>
           </w:tcPr>
-          <w:p/>
-          <w:p/>
+          <w:p>
+            <w:r>
+              <w:t>Gameplay</w:t>
+            </w:r>
+          </w:p>
         </w:tc>
       </w:tr>
       <w:tr>
@@ -2944,7 +3246,11 @@
           <w:tcPr>
             <w:tcW w:w="4146" w:type="dxa"/>
           </w:tcPr>
-          <w:p/>
+          <w:p>
+            <w:r>
+              <w:t>Rob Wallace</w:t>
+            </w:r>
+          </w:p>
           <w:p/>
         </w:tc>
         <w:tc>
@@ -2972,7 +3278,11 @@
           <w:tcPr>
             <w:tcW w:w="2499" w:type="dxa"/>
           </w:tcPr>
-          <w:p/>
+          <w:p>
+            <w:r>
+              <w:t>26/08/2021</w:t>
+            </w:r>
+          </w:p>
         </w:tc>
       </w:tr>
       <w:tr>
@@ -3010,9 +3320,11 @@
             <w:tcW w:w="7497" w:type="dxa"/>
             <w:gridSpan w:val="3"/>
           </w:tcPr>
-          <w:p/>
-          <w:p/>
-          <w:p/>
+          <w:p>
+            <w:r>
+              <w:t>Plays well</w:t>
+            </w:r>
+          </w:p>
           <w:p/>
         </w:tc>
       </w:tr>
@@ -3057,7 +3369,11 @@
             <w:tcW w:w="7497" w:type="dxa"/>
             <w:gridSpan w:val="3"/>
           </w:tcPr>
-          <w:p/>
+          <w:p>
+            <w:r>
+              <w:t>Rocks</w:t>
+            </w:r>
+          </w:p>
           <w:p/>
         </w:tc>
       </w:tr>
@@ -3087,7 +3403,11 @@
           <w:tcPr>
             <w:tcW w:w="4146" w:type="dxa"/>
           </w:tcPr>
-          <w:p/>
+          <w:p>
+            <w:r>
+              <w:t>Rob Wallace</w:t>
+            </w:r>
+          </w:p>
           <w:p/>
         </w:tc>
         <w:tc>
@@ -3115,7 +3435,11 @@
           <w:tcPr>
             <w:tcW w:w="2499" w:type="dxa"/>
           </w:tcPr>
-          <w:p/>
+          <w:p>
+            <w:r>
+              <w:t>26/08/2021</w:t>
+            </w:r>
+          </w:p>
         </w:tc>
       </w:tr>
       <w:tr>
@@ -3153,9 +3477,11 @@
             <w:tcW w:w="7497" w:type="dxa"/>
             <w:gridSpan w:val="3"/>
           </w:tcPr>
-          <w:p/>
-          <w:p/>
-          <w:p/>
+          <w:p>
+            <w:r>
+              <w:t>Incorporate a message that tells the user when they hit a rock that they did so and remove some food</w:t>
+            </w:r>
+          </w:p>
           <w:p/>
         </w:tc>
       </w:tr>
@@ -3180,15 +3506,28 @@
     <w:p>
       <w:pPr>
         <w:pStyle w:val="Heading1"/>
+      </w:pPr>
+    </w:p>
+    <w:p>
+      <w:r>
+        <w:t>There is now a message that tells the user that they have hit a rock and on the hardest difficulty they remove food</w:t>
+      </w:r>
+    </w:p>
+    <w:p/>
+    <w:p>
+      <w:pPr>
         <w:sectPr>
-          <w:headerReference w:type="default" r:id="rId12"/>
-          <w:footerReference w:type="default" r:id="rId13"/>
+          <w:headerReference w:type="default" r:id="rId15"/>
+          <w:footerReference w:type="default" r:id="rId16"/>
           <w:pgSz w:w="11906" w:h="16838"/>
           <w:pgMar w:top="1440" w:right="1440" w:bottom="1440" w:left="1440" w:header="708" w:footer="708" w:gutter="0"/>
           <w:cols w:space="708"/>
           <w:docGrid w:linePitch="360"/>
         </w:sectPr>
       </w:pPr>
+      <w:r>
+        <w:t>A key for what each  tile type means will be inplimented</w:t>
+      </w:r>
     </w:p>
     <w:p>
       <w:pPr>
@@ -5410,8 +5749,8 @@
       <w:pPr>
         <w:pStyle w:val="Heading1"/>
         <w:sectPr>
-          <w:headerReference w:type="default" r:id="rId14"/>
-          <w:footerReference w:type="default" r:id="rId15"/>
+          <w:headerReference w:type="default" r:id="rId17"/>
+          <w:footerReference w:type="default" r:id="rId18"/>
           <w:pgSz w:w="11906" w:h="16838"/>
           <w:pgMar w:top="1440" w:right="1440" w:bottom="1440" w:left="1440" w:header="708" w:footer="708" w:gutter="0"/>
           <w:cols w:space="708"/>
@@ -7636,8 +7975,8 @@
       <w:pPr>
         <w:pStyle w:val="Heading1"/>
         <w:sectPr>
-          <w:headerReference w:type="default" r:id="rId16"/>
-          <w:footerReference w:type="default" r:id="rId17"/>
+          <w:headerReference w:type="default" r:id="rId19"/>
+          <w:footerReference w:type="default" r:id="rId20"/>
           <w:pgSz w:w="11906" w:h="16838"/>
           <w:pgMar w:top="1440" w:right="1440" w:bottom="1440" w:left="1440" w:header="708" w:footer="708" w:gutter="0"/>
           <w:cols w:space="708"/>
@@ -9234,8 +9573,8 @@
       </w:r>
     </w:p>
     <w:sectPr>
-      <w:headerReference w:type="default" r:id="rId18"/>
-      <w:footerReference w:type="default" r:id="rId19"/>
+      <w:headerReference w:type="default" r:id="rId21"/>
+      <w:footerReference w:type="default" r:id="rId22"/>
       <w:pgSz w:w="11906" w:h="16838"/>
       <w:pgMar w:top="1440" w:right="1440" w:bottom="1440" w:left="1440" w:header="708" w:footer="708" w:gutter="0"/>
       <w:cols w:space="708"/>
@@ -9918,6 +10257,118 @@
 <file path=word/numbering.xml><?xml version="1.0" encoding="utf-8"?>
 <w:numbering xmlns:wpc="http://schemas.microsoft.com/office/word/2010/wordprocessingCanvas" xmlns:cx="http://schemas.microsoft.com/office/drawing/2014/chartex" xmlns:cx1="http://schemas.microsoft.com/office/drawing/2015/9/8/chartex" xmlns:cx2="http://schemas.microsoft.com/office/drawing/2015/10/21/chartex" xmlns:cx3="http://schemas.microsoft.com/office/drawing/2016/5/9/chartex" xmlns:cx4="http://schemas.microsoft.com/office/drawing/2016/5/10/chartex" xmlns:cx5="http://schemas.microsoft.com/office/drawing/2016/5/11/chartex" xmlns:cx6="http://schemas.microsoft.com/office/drawing/2016/5/12/chartex" xmlns:cx7="http://schemas.microsoft.com/office/drawing/2016/5/13/chartex" xmlns:cx8="http://schemas.microsoft.com/office/drawing/2016/5/14/chartex" xmlns:mc="http://schemas.openxmlformats.org/markup-compatibility/2006" xmlns:aink="http://schemas.microsoft.com/office/drawing/2016/ink" xmlns:am3d="http://schemas.microsoft.com/office/drawing/2017/model3d" xmlns:o="urn:schemas-microsoft-com:office:office" xmlns:r="http://schemas.openxmlformats.org/officeDocument/2006/relationships" xmlns:m="http://schemas.openxmlformats.org/officeDocument/2006/math" xmlns:v="urn:schemas-microsoft-com:vml" xmlns:wp14="http://schemas.microsoft.com/office/word/2010/wordprocessingDrawing" xmlns:wp="http://schemas.openxmlformats.org/drawingml/2006/wordprocessingDrawing" xmlns:w10="urn:schemas-microsoft-com:office:word" xmlns:w="http://schemas.openxmlformats.org/wordprocessingml/2006/main" xmlns:w14="http://schemas.microsoft.com/office/word/2010/wordml" xmlns:w15="http://schemas.microsoft.com/office/word/2012/wordml" xmlns:w16cex="http://schemas.microsoft.com/office/word/2018/wordml/cex" xmlns:w16cid="http://schemas.microsoft.com/office/word/2016/wordml/cid" xmlns:w16="http://schemas.microsoft.com/office/word/2018/wordml" xmlns:w16sdtdh="http://schemas.microsoft.com/office/word/2020/wordml/sdtdatahash" xmlns:w16se="http://schemas.microsoft.com/office/word/2015/wordml/symex" xmlns:wpg="http://schemas.microsoft.com/office/word/2010/wordprocessingGroup" xmlns:wpi="http://schemas.microsoft.com/office/word/2010/wordprocessingInk" xmlns:wne="http://schemas.microsoft.com/office/word/2006/wordml" xmlns:wps="http://schemas.microsoft.com/office/word/2010/wordprocessingShape" mc:Ignorable="w14 w15 w16se w16cid w16 w16cex w16sdtdh wp14">
   <w:abstractNum w:abstractNumId="0" w15:restartNumberingAfterBreak="0">
+    <w:nsid w:val="154B1A7F"/>
+    <w:multiLevelType w:val="hybridMultilevel"/>
+    <w:tmpl w:val="6E1A7980"/>
+    <w:lvl w:ilvl="0" w:tplc="FD00A082">
+      <w:numFmt w:val="bullet"/>
+      <w:lvlText w:val="-"/>
+      <w:lvlJc w:val="left"/>
+      <w:pPr>
+        <w:ind w:left="720" w:hanging="360"/>
+      </w:pPr>
+      <w:rPr>
+        <w:rFonts w:ascii="Calibri" w:eastAsiaTheme="minorHAnsi" w:hAnsi="Calibri" w:cs="Calibri" w:hint="default"/>
+      </w:rPr>
+    </w:lvl>
+    <w:lvl w:ilvl="1" w:tplc="14090003" w:tentative="1">
+      <w:start w:val="1"/>
+      <w:numFmt w:val="bullet"/>
+      <w:lvlText w:val="o"/>
+      <w:lvlJc w:val="left"/>
+      <w:pPr>
+        <w:ind w:left="1440" w:hanging="360"/>
+      </w:pPr>
+      <w:rPr>
+        <w:rFonts w:ascii="Courier New" w:hAnsi="Courier New" w:cs="Courier New" w:hint="default"/>
+      </w:rPr>
+    </w:lvl>
+    <w:lvl w:ilvl="2" w:tplc="14090005" w:tentative="1">
+      <w:start w:val="1"/>
+      <w:numFmt w:val="bullet"/>
+      <w:lvlText w:val=""/>
+      <w:lvlJc w:val="left"/>
+      <w:pPr>
+        <w:ind w:left="2160" w:hanging="360"/>
+      </w:pPr>
+      <w:rPr>
+        <w:rFonts w:ascii="Wingdings" w:hAnsi="Wingdings" w:hint="default"/>
+      </w:rPr>
+    </w:lvl>
+    <w:lvl w:ilvl="3" w:tplc="14090001" w:tentative="1">
+      <w:start w:val="1"/>
+      <w:numFmt w:val="bullet"/>
+      <w:lvlText w:val=""/>
+      <w:lvlJc w:val="left"/>
+      <w:pPr>
+        <w:ind w:left="2880" w:hanging="360"/>
+      </w:pPr>
+      <w:rPr>
+        <w:rFonts w:ascii="Symbol" w:hAnsi="Symbol" w:hint="default"/>
+      </w:rPr>
+    </w:lvl>
+    <w:lvl w:ilvl="4" w:tplc="14090003" w:tentative="1">
+      <w:start w:val="1"/>
+      <w:numFmt w:val="bullet"/>
+      <w:lvlText w:val="o"/>
+      <w:lvlJc w:val="left"/>
+      <w:pPr>
+        <w:ind w:left="3600" w:hanging="360"/>
+      </w:pPr>
+      <w:rPr>
+        <w:rFonts w:ascii="Courier New" w:hAnsi="Courier New" w:cs="Courier New" w:hint="default"/>
+      </w:rPr>
+    </w:lvl>
+    <w:lvl w:ilvl="5" w:tplc="14090005" w:tentative="1">
+      <w:start w:val="1"/>
+      <w:numFmt w:val="bullet"/>
+      <w:lvlText w:val=""/>
+      <w:lvlJc w:val="left"/>
+      <w:pPr>
+        <w:ind w:left="4320" w:hanging="360"/>
+      </w:pPr>
+      <w:rPr>
+        <w:rFonts w:ascii="Wingdings" w:hAnsi="Wingdings" w:hint="default"/>
+      </w:rPr>
+    </w:lvl>
+    <w:lvl w:ilvl="6" w:tplc="14090001" w:tentative="1">
+      <w:start w:val="1"/>
+      <w:numFmt w:val="bullet"/>
+      <w:lvlText w:val=""/>
+      <w:lvlJc w:val="left"/>
+      <w:pPr>
+        <w:ind w:left="5040" w:hanging="360"/>
+      </w:pPr>
+      <w:rPr>
+        <w:rFonts w:ascii="Symbol" w:hAnsi="Symbol" w:hint="default"/>
+      </w:rPr>
+    </w:lvl>
+    <w:lvl w:ilvl="7" w:tplc="14090003" w:tentative="1">
+      <w:start w:val="1"/>
+      <w:numFmt w:val="bullet"/>
+      <w:lvlText w:val="o"/>
+      <w:lvlJc w:val="left"/>
+      <w:pPr>
+        <w:ind w:left="5760" w:hanging="360"/>
+      </w:pPr>
+      <w:rPr>
+        <w:rFonts w:ascii="Courier New" w:hAnsi="Courier New" w:cs="Courier New" w:hint="default"/>
+      </w:rPr>
+    </w:lvl>
+    <w:lvl w:ilvl="8" w:tplc="14090005" w:tentative="1">
+      <w:start w:val="1"/>
+      <w:numFmt w:val="bullet"/>
+      <w:lvlText w:val=""/>
+      <w:lvlJc w:val="left"/>
+      <w:pPr>
+        <w:ind w:left="6480" w:hanging="360"/>
+      </w:pPr>
+      <w:rPr>
+        <w:rFonts w:ascii="Wingdings" w:hAnsi="Wingdings" w:hint="default"/>
+      </w:rPr>
+    </w:lvl>
+  </w:abstractNum>
+  <w:abstractNum w:abstractNumId="1" w15:restartNumberingAfterBreak="0">
     <w:nsid w:val="287A1666"/>
     <w:multiLevelType w:val="hybridMultilevel"/>
     <w:tmpl w:val="D21AA5C0"/>
@@ -10030,7 +10481,119 @@
       </w:rPr>
     </w:lvl>
   </w:abstractNum>
-  <w:abstractNum w:abstractNumId="1" w15:restartNumberingAfterBreak="0">
+  <w:abstractNum w:abstractNumId="2" w15:restartNumberingAfterBreak="0">
+    <w:nsid w:val="2DEC74C5"/>
+    <w:multiLevelType w:val="hybridMultilevel"/>
+    <w:tmpl w:val="4844CC42"/>
+    <w:lvl w:ilvl="0" w:tplc="FD00A082">
+      <w:numFmt w:val="bullet"/>
+      <w:lvlText w:val="-"/>
+      <w:lvlJc w:val="left"/>
+      <w:pPr>
+        <w:ind w:left="720" w:hanging="360"/>
+      </w:pPr>
+      <w:rPr>
+        <w:rFonts w:ascii="Calibri" w:eastAsiaTheme="minorHAnsi" w:hAnsi="Calibri" w:cs="Calibri" w:hint="default"/>
+      </w:rPr>
+    </w:lvl>
+    <w:lvl w:ilvl="1" w:tplc="14090003" w:tentative="1">
+      <w:start w:val="1"/>
+      <w:numFmt w:val="bullet"/>
+      <w:lvlText w:val="o"/>
+      <w:lvlJc w:val="left"/>
+      <w:pPr>
+        <w:ind w:left="1440" w:hanging="360"/>
+      </w:pPr>
+      <w:rPr>
+        <w:rFonts w:ascii="Courier New" w:hAnsi="Courier New" w:cs="Courier New" w:hint="default"/>
+      </w:rPr>
+    </w:lvl>
+    <w:lvl w:ilvl="2" w:tplc="14090005" w:tentative="1">
+      <w:start w:val="1"/>
+      <w:numFmt w:val="bullet"/>
+      <w:lvlText w:val=""/>
+      <w:lvlJc w:val="left"/>
+      <w:pPr>
+        <w:ind w:left="2160" w:hanging="360"/>
+      </w:pPr>
+      <w:rPr>
+        <w:rFonts w:ascii="Wingdings" w:hAnsi="Wingdings" w:hint="default"/>
+      </w:rPr>
+    </w:lvl>
+    <w:lvl w:ilvl="3" w:tplc="14090001" w:tentative="1">
+      <w:start w:val="1"/>
+      <w:numFmt w:val="bullet"/>
+      <w:lvlText w:val=""/>
+      <w:lvlJc w:val="left"/>
+      <w:pPr>
+        <w:ind w:left="2880" w:hanging="360"/>
+      </w:pPr>
+      <w:rPr>
+        <w:rFonts w:ascii="Symbol" w:hAnsi="Symbol" w:hint="default"/>
+      </w:rPr>
+    </w:lvl>
+    <w:lvl w:ilvl="4" w:tplc="14090003" w:tentative="1">
+      <w:start w:val="1"/>
+      <w:numFmt w:val="bullet"/>
+      <w:lvlText w:val="o"/>
+      <w:lvlJc w:val="left"/>
+      <w:pPr>
+        <w:ind w:left="3600" w:hanging="360"/>
+      </w:pPr>
+      <w:rPr>
+        <w:rFonts w:ascii="Courier New" w:hAnsi="Courier New" w:cs="Courier New" w:hint="default"/>
+      </w:rPr>
+    </w:lvl>
+    <w:lvl w:ilvl="5" w:tplc="14090005" w:tentative="1">
+      <w:start w:val="1"/>
+      <w:numFmt w:val="bullet"/>
+      <w:lvlText w:val=""/>
+      <w:lvlJc w:val="left"/>
+      <w:pPr>
+        <w:ind w:left="4320" w:hanging="360"/>
+      </w:pPr>
+      <w:rPr>
+        <w:rFonts w:ascii="Wingdings" w:hAnsi="Wingdings" w:hint="default"/>
+      </w:rPr>
+    </w:lvl>
+    <w:lvl w:ilvl="6" w:tplc="14090001" w:tentative="1">
+      <w:start w:val="1"/>
+      <w:numFmt w:val="bullet"/>
+      <w:lvlText w:val=""/>
+      <w:lvlJc w:val="left"/>
+      <w:pPr>
+        <w:ind w:left="5040" w:hanging="360"/>
+      </w:pPr>
+      <w:rPr>
+        <w:rFonts w:ascii="Symbol" w:hAnsi="Symbol" w:hint="default"/>
+      </w:rPr>
+    </w:lvl>
+    <w:lvl w:ilvl="7" w:tplc="14090003" w:tentative="1">
+      <w:start w:val="1"/>
+      <w:numFmt w:val="bullet"/>
+      <w:lvlText w:val="o"/>
+      <w:lvlJc w:val="left"/>
+      <w:pPr>
+        <w:ind w:left="5760" w:hanging="360"/>
+      </w:pPr>
+      <w:rPr>
+        <w:rFonts w:ascii="Courier New" w:hAnsi="Courier New" w:cs="Courier New" w:hint="default"/>
+      </w:rPr>
+    </w:lvl>
+    <w:lvl w:ilvl="8" w:tplc="14090005" w:tentative="1">
+      <w:start w:val="1"/>
+      <w:numFmt w:val="bullet"/>
+      <w:lvlText w:val=""/>
+      <w:lvlJc w:val="left"/>
+      <w:pPr>
+        <w:ind w:left="6480" w:hanging="360"/>
+      </w:pPr>
+      <w:rPr>
+        <w:rFonts w:ascii="Wingdings" w:hAnsi="Wingdings" w:hint="default"/>
+      </w:rPr>
+    </w:lvl>
+  </w:abstractNum>
+  <w:abstractNum w:abstractNumId="3" w15:restartNumberingAfterBreak="0">
     <w:nsid w:val="3CA37F30"/>
     <w:multiLevelType w:val="hybridMultilevel"/>
     <w:tmpl w:val="40300358"/>
@@ -10142,7 +10705,7 @@
       </w:rPr>
     </w:lvl>
   </w:abstractNum>
-  <w:abstractNum w:abstractNumId="2" w15:restartNumberingAfterBreak="0">
+  <w:abstractNum w:abstractNumId="4" w15:restartNumberingAfterBreak="0">
     <w:nsid w:val="47C4663D"/>
     <w:multiLevelType w:val="hybridMultilevel"/>
     <w:tmpl w:val="6BD427AE"/>
@@ -10255,7 +10818,7 @@
       </w:rPr>
     </w:lvl>
   </w:abstractNum>
-  <w:abstractNum w:abstractNumId="3" w15:restartNumberingAfterBreak="0">
+  <w:abstractNum w:abstractNumId="5" w15:restartNumberingAfterBreak="0">
     <w:nsid w:val="65E41AF8"/>
     <w:multiLevelType w:val="hybridMultilevel"/>
     <w:tmpl w:val="822E9D46"/>
@@ -10368,16 +10931,22 @@
     </w:lvl>
   </w:abstractNum>
   <w:num w:numId="1">
-    <w:abstractNumId w:val="0"/>
+    <w:abstractNumId w:val="1"/>
   </w:num>
   <w:num w:numId="2">
+    <w:abstractNumId w:val="5"/>
+  </w:num>
+  <w:num w:numId="3">
+    <w:abstractNumId w:val="4"/>
+  </w:num>
+  <w:num w:numId="4">
     <w:abstractNumId w:val="3"/>
   </w:num>
-  <w:num w:numId="3">
+  <w:num w:numId="5">
     <w:abstractNumId w:val="2"/>
   </w:num>
-  <w:num w:numId="4">
-    <w:abstractNumId w:val="1"/>
+  <w:num w:numId="6">
+    <w:abstractNumId w:val="0"/>
   </w:num>
 </w:numbering>
 </file>

</xml_diff>

<commit_message>
added end of sprint summery and information
</commit_message>
<xml_diff>
--- a/agile write up.docx
+++ b/agile write up.docx
@@ -2906,6 +2906,7 @@
         <w:rPr>
           <w:i/>
           <w:iCs/>
+          <w:noProof/>
         </w:rPr>
         <w:lastRenderedPageBreak/>
         <w:drawing>
@@ -2948,6 +2949,7 @@
         <w:rPr>
           <w:i/>
           <w:iCs/>
+          <w:noProof/>
         </w:rPr>
         <w:lastRenderedPageBreak/>
         <w:drawing>
@@ -4801,6 +4803,35 @@
           <w:iCs/>
         </w:rPr>
       </w:pPr>
+      <w:r>
+        <w:rPr>
+          <w:i/>
+          <w:iCs/>
+        </w:rPr>
+        <w:t>I feel I did well in this sprint however I forgot to record my testing</w:t>
+      </w:r>
+    </w:p>
+    <w:p>
+      <w:pPr>
+        <w:rPr>
+          <w:i/>
+          <w:iCs/>
+        </w:rPr>
+      </w:pPr>
+      <w:r>
+        <w:rPr>
+          <w:i/>
+          <w:iCs/>
+        </w:rPr>
+        <w:t xml:space="preserve">In this sprint I created a MVP of my program got a few bits of user testing </w:t>
+      </w:r>
+      <w:r>
+        <w:rPr>
+          <w:i/>
+          <w:iCs/>
+        </w:rPr>
+        <w:t>on the program and some user feedback some if which I have already implemented</w:t>
+      </w:r>
     </w:p>
     <w:p>
       <w:pPr>
@@ -4824,6 +4855,13 @@
           <w:iCs/>
         </w:rPr>
       </w:pPr>
+      <w:r>
+        <w:rPr>
+          <w:i/>
+          <w:iCs/>
+        </w:rPr>
+        <w:t>I was able to code the entirety of the MVP (minimum viable product)</w:t>
+      </w:r>
     </w:p>
     <w:p>
       <w:pPr>
@@ -4847,6 +4885,13 @@
           <w:iCs/>
         </w:rPr>
       </w:pPr>
+      <w:r>
+        <w:rPr>
+          <w:i/>
+          <w:iCs/>
+        </w:rPr>
+        <w:t>In my next iteration I will attempt top implement tile art for the whirlpool and rock tiles as well as give the whirl pools some actual functionality</w:t>
+      </w:r>
     </w:p>
     <w:p>
       <w:pPr>
@@ -4905,6 +4950,47 @@
           <w:iCs/>
         </w:rPr>
       </w:pPr>
+      <w:r>
+        <w:rPr>
+          <w:i/>
+          <w:iCs/>
+        </w:rPr>
+        <w:drawing>
+          <wp:inline distT="0" distB="0" distL="0" distR="0" wp14:anchorId="03373F50" wp14:editId="2A4B09A2">
+            <wp:extent cx="5731510" cy="3781425"/>
+            <wp:effectExtent l="0" t="0" r="2540" b="9525"/>
+            <wp:docPr id="5" name="Picture 5"/>
+            <wp:cNvGraphicFramePr>
+              <a:graphicFrameLocks xmlns:a="http://schemas.openxmlformats.org/drawingml/2006/main" noChangeAspect="1"/>
+            </wp:cNvGraphicFramePr>
+            <a:graphic xmlns:a="http://schemas.openxmlformats.org/drawingml/2006/main">
+              <a:graphicData uri="http://schemas.openxmlformats.org/drawingml/2006/picture">
+                <pic:pic xmlns:pic="http://schemas.openxmlformats.org/drawingml/2006/picture">
+                  <pic:nvPicPr>
+                    <pic:cNvPr id="1" name=""/>
+                    <pic:cNvPicPr/>
+                  </pic:nvPicPr>
+                  <pic:blipFill>
+                    <a:blip r:embed="rId17"/>
+                    <a:stretch>
+                      <a:fillRect/>
+                    </a:stretch>
+                  </pic:blipFill>
+                  <pic:spPr>
+                    <a:xfrm>
+                      <a:off x="0" y="0"/>
+                      <a:ext cx="5731510" cy="3781425"/>
+                    </a:xfrm>
+                    <a:prstGeom prst="rect">
+                      <a:avLst/>
+                    </a:prstGeom>
+                  </pic:spPr>
+                </pic:pic>
+              </a:graphicData>
+            </a:graphic>
+          </wp:inline>
+        </w:drawing>
+      </w:r>
     </w:p>
     <w:p>
       <w:pPr>
@@ -4946,6 +5032,49 @@
           <w:lang w:val="en-GB" w:eastAsia="en-NZ"/>
         </w:rPr>
       </w:pPr>
+      <w:r>
+        <w:rPr>
+          <w:color w:val="D9D9D9" w:themeColor="background1" w:themeShade="D9"/>
+          <w:sz w:val="36"/>
+          <w:szCs w:val="36"/>
+        </w:rPr>
+        <w:lastRenderedPageBreak/>
+        <w:drawing>
+          <wp:inline distT="0" distB="0" distL="0" distR="0" wp14:anchorId="66FB9952" wp14:editId="28F25B85">
+            <wp:extent cx="5731510" cy="2136140"/>
+            <wp:effectExtent l="0" t="0" r="2540" b="0"/>
+            <wp:docPr id="6" name="Picture 6"/>
+            <wp:cNvGraphicFramePr>
+              <a:graphicFrameLocks xmlns:a="http://schemas.openxmlformats.org/drawingml/2006/main" noChangeAspect="1"/>
+            </wp:cNvGraphicFramePr>
+            <a:graphic xmlns:a="http://schemas.openxmlformats.org/drawingml/2006/main">
+              <a:graphicData uri="http://schemas.openxmlformats.org/drawingml/2006/picture">
+                <pic:pic xmlns:pic="http://schemas.openxmlformats.org/drawingml/2006/picture">
+                  <pic:nvPicPr>
+                    <pic:cNvPr id="1" name=""/>
+                    <pic:cNvPicPr/>
+                  </pic:nvPicPr>
+                  <pic:blipFill>
+                    <a:blip r:embed="rId18"/>
+                    <a:stretch>
+                      <a:fillRect/>
+                    </a:stretch>
+                  </pic:blipFill>
+                  <pic:spPr>
+                    <a:xfrm>
+                      <a:off x="0" y="0"/>
+                      <a:ext cx="5731510" cy="2136140"/>
+                    </a:xfrm>
+                    <a:prstGeom prst="rect">
+                      <a:avLst/>
+                    </a:prstGeom>
+                  </pic:spPr>
+                </pic:pic>
+              </a:graphicData>
+            </a:graphic>
+          </wp:inline>
+        </w:drawing>
+      </w:r>
       <w:r>
         <w:rPr>
           <w:color w:val="D9D9D9" w:themeColor="background1" w:themeShade="D9"/>
@@ -5749,8 +5878,8 @@
       <w:pPr>
         <w:pStyle w:val="Heading1"/>
         <w:sectPr>
-          <w:headerReference w:type="default" r:id="rId17"/>
-          <w:footerReference w:type="default" r:id="rId18"/>
+          <w:headerReference w:type="default" r:id="rId19"/>
+          <w:footerReference w:type="default" r:id="rId20"/>
           <w:pgSz w:w="11906" w:h="16838"/>
           <w:pgMar w:top="1440" w:right="1440" w:bottom="1440" w:left="1440" w:header="708" w:footer="708" w:gutter="0"/>
           <w:cols w:space="708"/>
@@ -7975,8 +8104,8 @@
       <w:pPr>
         <w:pStyle w:val="Heading1"/>
         <w:sectPr>
-          <w:headerReference w:type="default" r:id="rId19"/>
-          <w:footerReference w:type="default" r:id="rId20"/>
+          <w:headerReference w:type="default" r:id="rId21"/>
+          <w:footerReference w:type="default" r:id="rId22"/>
           <w:pgSz w:w="11906" w:h="16838"/>
           <w:pgMar w:top="1440" w:right="1440" w:bottom="1440" w:left="1440" w:header="708" w:footer="708" w:gutter="0"/>
           <w:cols w:space="708"/>
@@ -9573,8 +9702,8 @@
       </w:r>
     </w:p>
     <w:sectPr>
-      <w:headerReference w:type="default" r:id="rId21"/>
-      <w:footerReference w:type="default" r:id="rId22"/>
+      <w:headerReference w:type="default" r:id="rId23"/>
+      <w:footerReference w:type="default" r:id="rId24"/>
       <w:pgSz w:w="11906" w:h="16838"/>
       <w:pgMar w:top="1440" w:right="1440" w:bottom="1440" w:left="1440" w:header="708" w:footer="708" w:gutter="0"/>
       <w:cols w:space="708"/>
@@ -11863,10 +11992,90 @@
 </file>
 
 <file path=customXml/item1.xml><?xml version="1.0" encoding="utf-8"?>
-<b:Sources xmlns:b="http://schemas.openxmlformats.org/officeDocument/2006/bibliography" xmlns="http://schemas.openxmlformats.org/officeDocument/2006/bibliography" SelectedStyle="\APASixthEditionOfficeOnline.xsl" StyleName="APA" Version="6"/>
+<p:properties xmlns:p="http://schemas.microsoft.com/office/2006/metadata/properties" xmlns:xsi="http://www.w3.org/2001/XMLSchema-instance" xmlns:pc="http://schemas.microsoft.com/office/infopath/2007/PartnerControls">
+  <documentManagement>
+    <Self_Registration_Enabled xmlns="2d591ce7-418b-4e9b-8ef9-90a310b22912" xsi:nil="true"/>
+    <Teachers xmlns="2d591ce7-418b-4e9b-8ef9-90a310b22912">
+      <UserInfo>
+        <DisplayName/>
+        <AccountId xsi:nil="true"/>
+        <AccountType/>
+      </UserInfo>
+    </Teachers>
+    <Student_Groups xmlns="2d591ce7-418b-4e9b-8ef9-90a310b22912">
+      <UserInfo>
+        <DisplayName/>
+        <AccountId xsi:nil="true"/>
+        <AccountType/>
+      </UserInfo>
+    </Student_Groups>
+    <Distribution_Groups xmlns="2d591ce7-418b-4e9b-8ef9-90a310b22912" xsi:nil="true"/>
+    <LMS_Mappings xmlns="2d591ce7-418b-4e9b-8ef9-90a310b22912" xsi:nil="true"/>
+    <Is_Collaboration_Space_Locked xmlns="2d591ce7-418b-4e9b-8ef9-90a310b22912" xsi:nil="true"/>
+    <Has_Teacher_Only_SectionGroup xmlns="2d591ce7-418b-4e9b-8ef9-90a310b22912" xsi:nil="true"/>
+    <Member_Groups xmlns="2d591ce7-418b-4e9b-8ef9-90a310b22912">
+      <UserInfo>
+        <DisplayName/>
+        <AccountId xsi:nil="true"/>
+        <AccountType/>
+      </UserInfo>
+    </Member_Groups>
+    <CultureName xmlns="2d591ce7-418b-4e9b-8ef9-90a310b22912" xsi:nil="true"/>
+    <Leaders xmlns="2d591ce7-418b-4e9b-8ef9-90a310b22912">
+      <UserInfo>
+        <DisplayName/>
+        <AccountId xsi:nil="true"/>
+        <AccountType/>
+      </UserInfo>
+    </Leaders>
+    <Invited_Students xmlns="2d591ce7-418b-4e9b-8ef9-90a310b22912" xsi:nil="true"/>
+    <Invited_Leaders xmlns="2d591ce7-418b-4e9b-8ef9-90a310b22912" xsi:nil="true"/>
+    <DefaultSectionNames xmlns="2d591ce7-418b-4e9b-8ef9-90a310b22912" xsi:nil="true"/>
+    <Invited_Members xmlns="2d591ce7-418b-4e9b-8ef9-90a310b22912" xsi:nil="true"/>
+    <Templates xmlns="2d591ce7-418b-4e9b-8ef9-90a310b22912" xsi:nil="true"/>
+    <Members xmlns="2d591ce7-418b-4e9b-8ef9-90a310b22912">
+      <UserInfo>
+        <DisplayName/>
+        <AccountId xsi:nil="true"/>
+        <AccountType/>
+      </UserInfo>
+    </Members>
+    <Has_Leaders_Only_SectionGroup xmlns="2d591ce7-418b-4e9b-8ef9-90a310b22912" xsi:nil="true"/>
+    <TeamsChannelId xmlns="2d591ce7-418b-4e9b-8ef9-90a310b22912" xsi:nil="true"/>
+    <Math_Settings xmlns="2d591ce7-418b-4e9b-8ef9-90a310b22912" xsi:nil="true"/>
+    <Owner xmlns="2d591ce7-418b-4e9b-8ef9-90a310b22912">
+      <UserInfo>
+        <DisplayName/>
+        <AccountId xsi:nil="true"/>
+        <AccountType/>
+      </UserInfo>
+    </Owner>
+    <Invited_Teachers xmlns="2d591ce7-418b-4e9b-8ef9-90a310b22912" xsi:nil="true"/>
+    <IsNotebookLocked xmlns="2d591ce7-418b-4e9b-8ef9-90a310b22912" xsi:nil="true"/>
+    <NotebookType xmlns="2d591ce7-418b-4e9b-8ef9-90a310b22912" xsi:nil="true"/>
+    <FolderType xmlns="2d591ce7-418b-4e9b-8ef9-90a310b22912" xsi:nil="true"/>
+    <Students xmlns="2d591ce7-418b-4e9b-8ef9-90a310b22912">
+      <UserInfo>
+        <DisplayName/>
+        <AccountId xsi:nil="true"/>
+        <AccountType/>
+      </UserInfo>
+    </Students>
+    <AppVersion xmlns="2d591ce7-418b-4e9b-8ef9-90a310b22912" xsi:nil="true"/>
+  </documentManagement>
+</p:properties>
 </file>
 
 <file path=customXml/item2.xml><?xml version="1.0" encoding="utf-8"?>
+<?mso-contentType ?>
+<FormTemplates xmlns="http://schemas.microsoft.com/sharepoint/v3/contenttype/forms">
+  <Display>DocumentLibraryForm</Display>
+  <Edit>DocumentLibraryForm</Edit>
+  <New>DocumentLibraryForm</New>
+</FormTemplates>
+</file>
+
+<file path=customXml/item3.xml><?xml version="1.0" encoding="utf-8"?>
 <ct:contentTypeSchema xmlns:ct="http://schemas.microsoft.com/office/2006/metadata/contentType" xmlns:ma="http://schemas.microsoft.com/office/2006/metadata/properties/metaAttributes" ct:_="" ma:_="" ma:contentTypeName="Document" ma:contentTypeID="0x0101009809C122523C714A9D2CA84BDC012F78" ma:contentTypeVersion="39" ma:contentTypeDescription="Create a new document." ma:contentTypeScope="" ma:versionID="ce593b066279ff1f5d28392fbef945ba">
   <xsd:schema xmlns:xsd="http://www.w3.org/2001/XMLSchema" xmlns:xs="http://www.w3.org/2001/XMLSchema" xmlns:p="http://schemas.microsoft.com/office/2006/metadata/properties" xmlns:ns3="2d591ce7-418b-4e9b-8ef9-90a310b22912" xmlns:ns4="2e33448a-5ca6-493f-bec6-bb2c0e2760d1" targetNamespace="http://schemas.microsoft.com/office/2006/metadata/properties" ma:root="true" ma:fieldsID="1cfdd743ca0e8bfdf35a360a72f0f98d" ns3:_="" ns4:_="">
     <xsd:import namespace="2d591ce7-418b-4e9b-8ef9-90a310b22912"/>
@@ -12359,99 +12568,29 @@
 </ct:contentTypeSchema>
 </file>
 
-<file path=customXml/item3.xml><?xml version="1.0" encoding="utf-8"?>
-<?mso-contentType ?>
-<FormTemplates xmlns="http://schemas.microsoft.com/sharepoint/v3/contenttype/forms">
-  <Display>DocumentLibraryForm</Display>
-  <Edit>DocumentLibraryForm</Edit>
-  <New>DocumentLibraryForm</New>
-</FormTemplates>
-</file>
-
 <file path=customXml/item4.xml><?xml version="1.0" encoding="utf-8"?>
-<p:properties xmlns:p="http://schemas.microsoft.com/office/2006/metadata/properties" xmlns:xsi="http://www.w3.org/2001/XMLSchema-instance" xmlns:pc="http://schemas.microsoft.com/office/infopath/2007/PartnerControls">
-  <documentManagement>
-    <Self_Registration_Enabled xmlns="2d591ce7-418b-4e9b-8ef9-90a310b22912" xsi:nil="true"/>
-    <Teachers xmlns="2d591ce7-418b-4e9b-8ef9-90a310b22912">
-      <UserInfo>
-        <DisplayName/>
-        <AccountId xsi:nil="true"/>
-        <AccountType/>
-      </UserInfo>
-    </Teachers>
-    <Student_Groups xmlns="2d591ce7-418b-4e9b-8ef9-90a310b22912">
-      <UserInfo>
-        <DisplayName/>
-        <AccountId xsi:nil="true"/>
-        <AccountType/>
-      </UserInfo>
-    </Student_Groups>
-    <Distribution_Groups xmlns="2d591ce7-418b-4e9b-8ef9-90a310b22912" xsi:nil="true"/>
-    <LMS_Mappings xmlns="2d591ce7-418b-4e9b-8ef9-90a310b22912" xsi:nil="true"/>
-    <Is_Collaboration_Space_Locked xmlns="2d591ce7-418b-4e9b-8ef9-90a310b22912" xsi:nil="true"/>
-    <Has_Teacher_Only_SectionGroup xmlns="2d591ce7-418b-4e9b-8ef9-90a310b22912" xsi:nil="true"/>
-    <Member_Groups xmlns="2d591ce7-418b-4e9b-8ef9-90a310b22912">
-      <UserInfo>
-        <DisplayName/>
-        <AccountId xsi:nil="true"/>
-        <AccountType/>
-      </UserInfo>
-    </Member_Groups>
-    <CultureName xmlns="2d591ce7-418b-4e9b-8ef9-90a310b22912" xsi:nil="true"/>
-    <Leaders xmlns="2d591ce7-418b-4e9b-8ef9-90a310b22912">
-      <UserInfo>
-        <DisplayName/>
-        <AccountId xsi:nil="true"/>
-        <AccountType/>
-      </UserInfo>
-    </Leaders>
-    <Invited_Students xmlns="2d591ce7-418b-4e9b-8ef9-90a310b22912" xsi:nil="true"/>
-    <Invited_Leaders xmlns="2d591ce7-418b-4e9b-8ef9-90a310b22912" xsi:nil="true"/>
-    <DefaultSectionNames xmlns="2d591ce7-418b-4e9b-8ef9-90a310b22912" xsi:nil="true"/>
-    <Invited_Members xmlns="2d591ce7-418b-4e9b-8ef9-90a310b22912" xsi:nil="true"/>
-    <Templates xmlns="2d591ce7-418b-4e9b-8ef9-90a310b22912" xsi:nil="true"/>
-    <Members xmlns="2d591ce7-418b-4e9b-8ef9-90a310b22912">
-      <UserInfo>
-        <DisplayName/>
-        <AccountId xsi:nil="true"/>
-        <AccountType/>
-      </UserInfo>
-    </Members>
-    <Has_Leaders_Only_SectionGroup xmlns="2d591ce7-418b-4e9b-8ef9-90a310b22912" xsi:nil="true"/>
-    <TeamsChannelId xmlns="2d591ce7-418b-4e9b-8ef9-90a310b22912" xsi:nil="true"/>
-    <Math_Settings xmlns="2d591ce7-418b-4e9b-8ef9-90a310b22912" xsi:nil="true"/>
-    <Owner xmlns="2d591ce7-418b-4e9b-8ef9-90a310b22912">
-      <UserInfo>
-        <DisplayName/>
-        <AccountId xsi:nil="true"/>
-        <AccountType/>
-      </UserInfo>
-    </Owner>
-    <Invited_Teachers xmlns="2d591ce7-418b-4e9b-8ef9-90a310b22912" xsi:nil="true"/>
-    <IsNotebookLocked xmlns="2d591ce7-418b-4e9b-8ef9-90a310b22912" xsi:nil="true"/>
-    <NotebookType xmlns="2d591ce7-418b-4e9b-8ef9-90a310b22912" xsi:nil="true"/>
-    <FolderType xmlns="2d591ce7-418b-4e9b-8ef9-90a310b22912" xsi:nil="true"/>
-    <Students xmlns="2d591ce7-418b-4e9b-8ef9-90a310b22912">
-      <UserInfo>
-        <DisplayName/>
-        <AccountId xsi:nil="true"/>
-        <AccountType/>
-      </UserInfo>
-    </Students>
-    <AppVersion xmlns="2d591ce7-418b-4e9b-8ef9-90a310b22912" xsi:nil="true"/>
-  </documentManagement>
-</p:properties>
+<b:Sources xmlns:b="http://schemas.openxmlformats.org/officeDocument/2006/bibliography" xmlns="http://schemas.openxmlformats.org/officeDocument/2006/bibliography" SelectedStyle="\APASixthEditionOfficeOnline.xsl" StyleName="APA" Version="6"/>
 </file>
 
 <file path=customXml/itemProps1.xml><?xml version="1.0" encoding="utf-8"?>
-<ds:datastoreItem xmlns:ds="http://schemas.openxmlformats.org/officeDocument/2006/customXml" ds:itemID="{61D1D1BB-5A08-4584-A420-D2BE5E05878C}">
+<ds:datastoreItem xmlns:ds="http://schemas.openxmlformats.org/officeDocument/2006/customXml" ds:itemID="{170D5019-AD70-4B3A-841C-4BCF523EE5FE}">
   <ds:schemaRefs>
-    <ds:schemaRef ds:uri="http://schemas.openxmlformats.org/officeDocument/2006/bibliography"/>
+    <ds:schemaRef ds:uri="http://schemas.microsoft.com/office/2006/metadata/properties"/>
+    <ds:schemaRef ds:uri="http://schemas.microsoft.com/office/infopath/2007/PartnerControls"/>
+    <ds:schemaRef ds:uri="2d591ce7-418b-4e9b-8ef9-90a310b22912"/>
   </ds:schemaRefs>
 </ds:datastoreItem>
 </file>
 
 <file path=customXml/itemProps2.xml><?xml version="1.0" encoding="utf-8"?>
+<ds:datastoreItem xmlns:ds="http://schemas.openxmlformats.org/officeDocument/2006/customXml" ds:itemID="{E08DB945-6FC0-4B54-B540-A34DCEE099A6}">
+  <ds:schemaRefs>
+    <ds:schemaRef ds:uri="http://schemas.microsoft.com/sharepoint/v3/contenttype/forms"/>
+  </ds:schemaRefs>
+</ds:datastoreItem>
+</file>
+
+<file path=customXml/itemProps3.xml><?xml version="1.0" encoding="utf-8"?>
 <ds:datastoreItem xmlns:ds="http://schemas.openxmlformats.org/officeDocument/2006/customXml" ds:itemID="{3D92C487-D1EA-47F3-AB0E-565231854874}">
   <ds:schemaRefs>
     <ds:schemaRef ds:uri="http://schemas.microsoft.com/office/2006/metadata/contentType"/>
@@ -12470,20 +12609,10 @@
 </ds:datastoreItem>
 </file>
 
-<file path=customXml/itemProps3.xml><?xml version="1.0" encoding="utf-8"?>
-<ds:datastoreItem xmlns:ds="http://schemas.openxmlformats.org/officeDocument/2006/customXml" ds:itemID="{E08DB945-6FC0-4B54-B540-A34DCEE099A6}">
+<file path=customXml/itemProps4.xml><?xml version="1.0" encoding="utf-8"?>
+<ds:datastoreItem xmlns:ds="http://schemas.openxmlformats.org/officeDocument/2006/customXml" ds:itemID="{61D1D1BB-5A08-4584-A420-D2BE5E05878C}">
   <ds:schemaRefs>
-    <ds:schemaRef ds:uri="http://schemas.microsoft.com/sharepoint/v3/contenttype/forms"/>
-  </ds:schemaRefs>
-</ds:datastoreItem>
-</file>
-
-<file path=customXml/itemProps4.xml><?xml version="1.0" encoding="utf-8"?>
-<ds:datastoreItem xmlns:ds="http://schemas.openxmlformats.org/officeDocument/2006/customXml" ds:itemID="{170D5019-AD70-4B3A-841C-4BCF523EE5FE}">
-  <ds:schemaRefs>
-    <ds:schemaRef ds:uri="http://schemas.microsoft.com/office/2006/metadata/properties"/>
-    <ds:schemaRef ds:uri="http://schemas.microsoft.com/office/infopath/2007/PartnerControls"/>
-    <ds:schemaRef ds:uri="2d591ce7-418b-4e9b-8ef9-90a310b22912"/>
+    <ds:schemaRef ds:uri="http://schemas.openxmlformats.org/officeDocument/2006/bibliography"/>
   </ds:schemaRefs>
 </ds:datastoreItem>
 </file>
</xml_diff>

<commit_message>
added more feedback and redid evaluation
</commit_message>
<xml_diff>
--- a/agile write up.docx
+++ b/agile write up.docx
@@ -210,27 +210,7 @@
           <w:sz w:val="36"/>
           <w:szCs w:val="36"/>
         </w:rPr>
-        <w:t>Introduction/</w:t>
-      </w:r>
-      <w:proofErr w:type="spellStart"/>
-      <w:r>
-        <w:rPr>
-          <w:rFonts w:asciiTheme="minorHAnsi" w:hAnsiTheme="minorHAnsi" w:cstheme="minorBidi"/>
-          <w:color w:val="D9D9D9" w:themeColor="background1" w:themeShade="D9"/>
-          <w:sz w:val="36"/>
-          <w:szCs w:val="36"/>
-        </w:rPr>
-        <w:t>Kupu</w:t>
-      </w:r>
-      <w:proofErr w:type="spellEnd"/>
-      <w:r>
-        <w:rPr>
-          <w:rFonts w:asciiTheme="minorHAnsi" w:hAnsiTheme="minorHAnsi" w:cstheme="minorBidi"/>
-          <w:color w:val="D9D9D9" w:themeColor="background1" w:themeShade="D9"/>
-          <w:sz w:val="36"/>
-          <w:szCs w:val="36"/>
-        </w:rPr>
-        <w:t xml:space="preserve"> Arataki</w:t>
+        <w:t>Introduction/Kupu Arataki</w:t>
       </w:r>
     </w:p>
     <w:p>
@@ -393,21 +373,7 @@
         <w:rPr>
           <w:rFonts w:eastAsia="Arial" w:cstheme="minorHAnsi"/>
         </w:rPr>
-        <w:t xml:space="preserve"> a high-quality response to the task (</w:t>
-      </w:r>
-      <w:proofErr w:type="gramStart"/>
-      <w:r>
-        <w:rPr>
-          <w:rFonts w:eastAsia="Arial" w:cstheme="minorHAnsi"/>
-        </w:rPr>
-        <w:t>e.g.</w:t>
-      </w:r>
-      <w:proofErr w:type="gramEnd"/>
-      <w:r>
-        <w:rPr>
-          <w:rFonts w:eastAsia="Arial" w:cstheme="minorHAnsi"/>
-        </w:rPr>
-        <w:t xml:space="preserve"> well-structured, logical, flexible, robust and comprehensively tested program)</w:t>
+        <w:t xml:space="preserve"> a high-quality response to the task (e.g. well-structured, logical, flexible, robust and comprehensively tested program)</w:t>
       </w:r>
     </w:p>
     <w:p/>
@@ -447,15 +413,7 @@
     </w:p>
     <w:p>
       <w:r>
-        <w:t xml:space="preserve">A text-based video game is a genre also known as "interactive fiction". This was very popular back in the day when there was an absence of video game graphics and you had to use your imagination. The game's environment and the actions you take are described for you. You are going to develop your own text-based adventure game based on the story of Maui's discovery of Aotearoa. You will follow in Maui's footsteps as he navigated his waka to find the </w:t>
-      </w:r>
-      <w:proofErr w:type="gramStart"/>
-      <w:r>
-        <w:t>land</w:t>
-      </w:r>
-      <w:proofErr w:type="gramEnd"/>
-      <w:r>
-        <w:t xml:space="preserve"> we now live in.</w:t>
+        <w:t>A text-based video game is a genre also known as "interactive fiction". This was very popular back in the day when there was an absence of video game graphics and you had to use your imagination. The game's environment and the actions you take are described for you. You are going to develop your own text-based adventure game based on the story of Maui's discovery of Aotearoa. You will follow in Maui's footsteps as he navigated his waka to find the land we now live in.</w:t>
       </w:r>
       <w:r>
         <w:br w:type="page"/>
@@ -2589,25 +2547,7 @@
           <w:color w:val="222222"/>
           <w:shd w:val="clear" w:color="auto" w:fill="FFFFFF"/>
         </w:rPr>
-        <w:t xml:space="preserve">it has </w:t>
-      </w:r>
-      <w:proofErr w:type="gramStart"/>
-      <w:r>
-        <w:rPr>
-          <w:rFonts w:ascii="Arial" w:hAnsi="Arial" w:cs="Arial"/>
-          <w:color w:val="222222"/>
-          <w:shd w:val="clear" w:color="auto" w:fill="FFFFFF"/>
-        </w:rPr>
-        <w:t>text based</w:t>
-      </w:r>
-      <w:proofErr w:type="gramEnd"/>
-      <w:r>
-        <w:rPr>
-          <w:rFonts w:ascii="Arial" w:hAnsi="Arial" w:cs="Arial"/>
-          <w:color w:val="222222"/>
-          <w:shd w:val="clear" w:color="auto" w:fill="FFFFFF"/>
-        </w:rPr>
-        <w:t xml:space="preserve"> </w:t>
+        <w:t xml:space="preserve">it has text based </w:t>
       </w:r>
       <w:r>
         <w:rPr>
@@ -2733,35 +2673,7 @@
         <w:rPr>
           <w:rFonts w:cstheme="minorHAnsi"/>
         </w:rPr>
-        <w:t xml:space="preserve">To address the functionality of movement instead of asking the user to input which direction they want to move and pressing enter every time they want to move consuming </w:t>
-      </w:r>
-      <w:proofErr w:type="gramStart"/>
-      <w:r>
-        <w:rPr>
-          <w:rFonts w:cstheme="minorHAnsi"/>
-        </w:rPr>
-        <w:t>time</w:t>
-      </w:r>
-      <w:proofErr w:type="gramEnd"/>
-      <w:r>
-        <w:rPr>
-          <w:rFonts w:cstheme="minorHAnsi"/>
-        </w:rPr>
-        <w:t xml:space="preserve"> I will implement movement in a form that is seen in almost every game by using by default “</w:t>
-      </w:r>
-      <w:proofErr w:type="spellStart"/>
-      <w:r>
-        <w:rPr>
-          <w:rFonts w:cstheme="minorHAnsi"/>
-        </w:rPr>
-        <w:t>wasd</w:t>
-      </w:r>
-      <w:proofErr w:type="spellEnd"/>
-      <w:r>
-        <w:rPr>
-          <w:rFonts w:cstheme="minorHAnsi"/>
-        </w:rPr>
-        <w:t>” for movement of the character making it take less time and making it easier.</w:t>
+        <w:t>To address the functionality of movement instead of asking the user to input which direction they want to move and pressing enter every time they want to move consuming time I will implement movement in a form that is seen in almost every game by using by default “wasd” for movement of the character making it take less time and making it easier.</w:t>
       </w:r>
     </w:p>
     <w:p>
@@ -2980,27 +2892,7 @@
           <w:iCs/>
         </w:rPr>
         <w:lastRenderedPageBreak/>
-        <w:t xml:space="preserve">using recognised and appropriate project management tools and techniques to plan the development of a digital </w:t>
-      </w:r>
-      <w:proofErr w:type="gramStart"/>
-      <w:r>
-        <w:rPr>
-          <w:b/>
-          <w:bCs/>
-          <w:i/>
-          <w:iCs/>
-        </w:rPr>
-        <w:t>technologies</w:t>
-      </w:r>
-      <w:proofErr w:type="gramEnd"/>
-      <w:r>
-        <w:rPr>
-          <w:b/>
-          <w:bCs/>
-          <w:i/>
-          <w:iCs/>
-        </w:rPr>
-        <w:t xml:space="preserve"> outcome</w:t>
+        <w:t>using recognised and appropriate project management tools and techniques to plan the development of a digital technologies outcome</w:t>
       </w:r>
     </w:p>
     <w:p>
@@ -5228,23 +5120,7 @@
           <w:i/>
           <w:iCs/>
         </w:rPr>
-        <w:t xml:space="preserve">In this sprint I created </w:t>
-      </w:r>
-      <w:proofErr w:type="gramStart"/>
-      <w:r>
-        <w:rPr>
-          <w:i/>
-          <w:iCs/>
-        </w:rPr>
-        <w:t>a</w:t>
-      </w:r>
-      <w:proofErr w:type="gramEnd"/>
-      <w:r>
-        <w:rPr>
-          <w:i/>
-          <w:iCs/>
-        </w:rPr>
-        <w:t xml:space="preserve"> MVP of my program got a few bits of user testing </w:t>
+        <w:t xml:space="preserve">In this sprint I created a MVP of my program got a few bits of user testing </w:t>
       </w:r>
       <w:r>
         <w:rPr>
@@ -5311,39 +5187,7 @@
           <w:i/>
           <w:iCs/>
         </w:rPr>
-        <w:t xml:space="preserve">In my next iteration I will attempt </w:t>
-      </w:r>
-      <w:proofErr w:type="spellStart"/>
-      <w:r>
-        <w:rPr>
-          <w:i/>
-          <w:iCs/>
-        </w:rPr>
-        <w:t>top</w:t>
-      </w:r>
-      <w:proofErr w:type="spellEnd"/>
-      <w:r>
-        <w:rPr>
-          <w:i/>
-          <w:iCs/>
-        </w:rPr>
-        <w:t xml:space="preserve"> implement tile art for the whirlpool and rock tiles as well as give the </w:t>
-      </w:r>
-      <w:proofErr w:type="gramStart"/>
-      <w:r>
-        <w:rPr>
-          <w:i/>
-          <w:iCs/>
-        </w:rPr>
-        <w:t>whirl pools</w:t>
-      </w:r>
-      <w:proofErr w:type="gramEnd"/>
-      <w:r>
-        <w:rPr>
-          <w:i/>
-          <w:iCs/>
-        </w:rPr>
-        <w:t xml:space="preserve"> some actual functionality</w:t>
+        <w:t>In my next iteration I will attempt top implement tile art for the whirlpool and rock tiles as well as give the whirl pools some actual functionality</w:t>
       </w:r>
     </w:p>
     <w:p>
@@ -5718,27 +5562,7 @@
           <w:i/>
           <w:iCs/>
         </w:rPr>
-        <w:t xml:space="preserve">using recognised and appropriate project management tools and techniques to plan the development of a digital </w:t>
-      </w:r>
-      <w:proofErr w:type="gramStart"/>
-      <w:r>
-        <w:rPr>
-          <w:b/>
-          <w:bCs/>
-          <w:i/>
-          <w:iCs/>
-        </w:rPr>
-        <w:t>technologies</w:t>
-      </w:r>
-      <w:proofErr w:type="gramEnd"/>
-      <w:r>
-        <w:rPr>
-          <w:b/>
-          <w:bCs/>
-          <w:i/>
-          <w:iCs/>
-        </w:rPr>
-        <w:t xml:space="preserve"> outcome</w:t>
+        <w:t>using recognised and appropriate project management tools and techniques to plan the development of a digital technologies outcome</w:t>
       </w:r>
     </w:p>
     <w:p>
@@ -6276,23 +6100,7 @@
           <w:p/>
           <w:p>
             <w:r>
-              <w:t xml:space="preserve">The tiles for sea, fish, </w:t>
-            </w:r>
-            <w:proofErr w:type="gramStart"/>
-            <w:r>
-              <w:t>rock</w:t>
-            </w:r>
-            <w:proofErr w:type="gramEnd"/>
-            <w:r>
-              <w:t xml:space="preserve"> and whirlpool look kind of similar. </w:t>
-            </w:r>
-            <w:proofErr w:type="gramStart"/>
-            <w:r>
-              <w:t>So</w:t>
-            </w:r>
-            <w:proofErr w:type="gramEnd"/>
-            <w:r>
-              <w:t xml:space="preserve"> when you move sometimes it’s kind of hard to see where you went. If they were more different it’d be easier to navigate. I like the tile for the boat</w:t>
+              <w:t>The tiles for sea, fish, rock and whirlpool look kind of similar. So when you move sometimes it’s kind of hard to see where you went. If they were more different it’d be easier to navigate. I like the tile for the boat</w:t>
             </w:r>
           </w:p>
           <w:p/>
@@ -6340,7 +6148,11 @@
             <w:tcW w:w="7497" w:type="dxa"/>
             <w:gridSpan w:val="3"/>
           </w:tcPr>
-          <w:p/>
+          <w:p>
+            <w:r>
+              <w:t>Map display</w:t>
+            </w:r>
+          </w:p>
           <w:p/>
         </w:tc>
       </w:tr>
@@ -6370,7 +6182,11 @@
           <w:tcPr>
             <w:tcW w:w="4146" w:type="dxa"/>
           </w:tcPr>
-          <w:p/>
+          <w:p>
+            <w:r>
+              <w:t>Phil McRack</w:t>
+            </w:r>
+          </w:p>
           <w:p/>
         </w:tc>
         <w:tc>
@@ -6398,7 +6214,11 @@
           <w:tcPr>
             <w:tcW w:w="2499" w:type="dxa"/>
           </w:tcPr>
-          <w:p/>
+          <w:p>
+            <w:r>
+              <w:t>11/09/2021</w:t>
+            </w:r>
+          </w:p>
         </w:tc>
       </w:tr>
       <w:tr>
@@ -6437,7 +6257,17 @@
             <w:gridSpan w:val="3"/>
           </w:tcPr>
           <w:p/>
-          <w:p/>
+          <w:p>
+            <w:r>
+              <w:t>Your placeholders for the rock and whirlpool tiles</w:t>
+            </w:r>
+            <w:r>
+              <w:t xml:space="preserve"> are hard to make out amongst the sea tiles and it is hard to see where fish are in the sea and if they are there at all</w:t>
+            </w:r>
+            <w:r>
+              <w:t>. The island tiles kinda look like chicken nuggets but work for the situation</w:t>
+            </w:r>
+          </w:p>
           <w:p/>
           <w:p/>
         </w:tc>
@@ -6483,7 +6313,11 @@
             <w:tcW w:w="7497" w:type="dxa"/>
             <w:gridSpan w:val="3"/>
           </w:tcPr>
-          <w:p/>
+          <w:p>
+            <w:r>
+              <w:t>Map display</w:t>
+            </w:r>
+          </w:p>
           <w:p/>
         </w:tc>
       </w:tr>
@@ -6513,7 +6347,11 @@
           <w:tcPr>
             <w:tcW w:w="4146" w:type="dxa"/>
           </w:tcPr>
-          <w:p/>
+          <w:p>
+            <w:r>
+              <w:t>Ben Dover</w:t>
+            </w:r>
+          </w:p>
           <w:p/>
         </w:tc>
         <w:tc>
@@ -6541,7 +6379,11 @@
           <w:tcPr>
             <w:tcW w:w="2499" w:type="dxa"/>
           </w:tcPr>
-          <w:p/>
+          <w:p>
+            <w:r>
+              <w:t>11/09/2021</w:t>
+            </w:r>
+          </w:p>
         </w:tc>
       </w:tr>
       <w:tr>
@@ -6580,7 +6422,11 @@
             <w:gridSpan w:val="3"/>
           </w:tcPr>
           <w:p/>
-          <w:p/>
+          <w:p>
+            <w:r>
+              <w:t>I am unable to see where the fish are in the sea if they are even there at all</w:t>
+            </w:r>
+          </w:p>
           <w:p/>
           <w:p/>
         </w:tc>
@@ -6624,6 +6470,9 @@
       </w:r>
       <w:r>
         <w:t>some tile art for the rock and whirlpool tile’s</w:t>
+      </w:r>
+      <w:r>
+        <w:t xml:space="preserve"> and make the fish more visible in the fish tile</w:t>
       </w:r>
     </w:p>
     <w:p>
@@ -7014,23 +6863,7 @@
                 <w:sz w:val="24"/>
                 <w:szCs w:val="24"/>
               </w:rPr>
-              <w:t xml:space="preserve">Character would not </w:t>
-            </w:r>
-            <w:proofErr w:type="gramStart"/>
-            <w:r>
-              <w:rPr>
-                <w:sz w:val="24"/>
-                <w:szCs w:val="24"/>
-              </w:rPr>
-              <w:t>move</w:t>
-            </w:r>
-            <w:proofErr w:type="gramEnd"/>
-            <w:r>
-              <w:rPr>
-                <w:sz w:val="24"/>
-                <w:szCs w:val="24"/>
-              </w:rPr>
-              <w:t xml:space="preserve"> and a message would be displayed stating that the player had hit a rock</w:t>
+              <w:t>Character would not move and a message would be displayed stating that the player had hit a rock</w:t>
             </w:r>
           </w:p>
         </w:tc>
@@ -7171,15 +7004,7 @@
                 <w:sz w:val="24"/>
                 <w:szCs w:val="24"/>
               </w:rPr>
-              <w:t xml:space="preserve">Move character into </w:t>
-            </w:r>
-            <w:proofErr w:type="gramStart"/>
-            <w:r>
-              <w:rPr>
-                <w:sz w:val="24"/>
-                <w:szCs w:val="24"/>
-              </w:rPr>
-              <w:t>wh</w:t>
+              <w:t>Move character into wh</w:t>
             </w:r>
             <w:r>
               <w:rPr>
@@ -7188,7 +7013,6 @@
               </w:rPr>
               <w:t>irl pool</w:t>
             </w:r>
-            <w:proofErr w:type="gramEnd"/>
           </w:p>
         </w:tc>
         <w:tc>
@@ -7333,39 +7157,7 @@
                 <w:sz w:val="24"/>
                 <w:szCs w:val="24"/>
               </w:rPr>
-              <w:t xml:space="preserve">name </w:t>
-            </w:r>
-            <w:proofErr w:type="gramStart"/>
-            <w:r>
-              <w:rPr>
-                <w:sz w:val="24"/>
-                <w:szCs w:val="24"/>
-              </w:rPr>
-              <w:t>where</w:t>
-            </w:r>
-            <w:proofErr w:type="gramEnd"/>
-            <w:r>
-              <w:rPr>
-                <w:sz w:val="24"/>
-                <w:szCs w:val="24"/>
-              </w:rPr>
-              <w:t xml:space="preserve"> accessed to “</w:t>
-            </w:r>
-            <w:proofErr w:type="spellStart"/>
-            <w:r>
-              <w:rPr>
-                <w:sz w:val="24"/>
-                <w:szCs w:val="24"/>
-              </w:rPr>
-              <w:t>last_seen_chart</w:t>
-            </w:r>
-            <w:proofErr w:type="spellEnd"/>
-            <w:r>
-              <w:rPr>
-                <w:sz w:val="24"/>
-                <w:szCs w:val="24"/>
-              </w:rPr>
-              <w:t>”</w:t>
+              <w:t>name where accessed to “last_seen_chart”</w:t>
             </w:r>
           </w:p>
         </w:tc>
@@ -7420,17 +7212,8 @@
                 <w:sz w:val="24"/>
                 <w:szCs w:val="24"/>
               </w:rPr>
-              <w:t xml:space="preserve">Move character into </w:t>
-            </w:r>
-            <w:proofErr w:type="gramStart"/>
-            <w:r>
-              <w:rPr>
-                <w:sz w:val="24"/>
-                <w:szCs w:val="24"/>
-              </w:rPr>
-              <w:t>whirl pool</w:t>
-            </w:r>
-            <w:proofErr w:type="gramEnd"/>
+              <w:t>Move character into whirl pool</w:t>
+            </w:r>
           </w:p>
         </w:tc>
         <w:tc>
@@ -7617,7 +7400,6 @@
                 <w:szCs w:val="24"/>
               </w:rPr>
             </w:pPr>
-            <w:proofErr w:type="spellStart"/>
             <w:r>
               <w:rPr>
                 <w:sz w:val="24"/>
@@ -7625,7 +7407,6 @@
               </w:rPr>
               <w:t>Movment</w:t>
             </w:r>
-            <w:proofErr w:type="spellEnd"/>
           </w:p>
         </w:tc>
         <w:tc>
@@ -7645,24 +7426,13 @@
                 <w:szCs w:val="24"/>
               </w:rPr>
             </w:pPr>
-            <w:proofErr w:type="spellStart"/>
-            <w:proofErr w:type="gramStart"/>
-            <w:r>
-              <w:rPr>
-                <w:sz w:val="24"/>
-                <w:szCs w:val="24"/>
-              </w:rPr>
-              <w:t>W,a</w:t>
-            </w:r>
-            <w:proofErr w:type="gramEnd"/>
-            <w:r>
-              <w:rPr>
-                <w:sz w:val="24"/>
-                <w:szCs w:val="24"/>
-              </w:rPr>
-              <w:t>,s,d</w:t>
-            </w:r>
-            <w:proofErr w:type="spellEnd"/>
+            <w:r>
+              <w:rPr>
+                <w:sz w:val="24"/>
+                <w:szCs w:val="24"/>
+              </w:rPr>
+              <w:t>W,a,s,d</w:t>
+            </w:r>
           </w:p>
         </w:tc>
         <w:tc>
@@ -7733,10 +7503,10 @@
                   <v:path o:extrusionok="f" gradientshapeok="t" o:connecttype="rect"/>
                   <o:lock v:ext="edit" aspectratio="t"/>
                 </v:shapetype>
-                <v:shape id="_x0000_i1033" type="#_x0000_t75" style="width:79.5pt;height:50.25pt" o:ole="">
+                <v:shape id="_x0000_i1025" type="#_x0000_t75" style="width:79.5pt;height:50.25pt" o:ole="">
                   <v:imagedata r:id="rId26" o:title=""/>
                 </v:shape>
-                <o:OLEObject Type="Embed" ProgID="Package" ShapeID="_x0000_i1033" DrawAspect="Icon" ObjectID="_1694585446" r:id="rId27"/>
+                <o:OLEObject Type="Embed" ProgID="Package" ShapeID="_x0000_i1025" DrawAspect="Icon" ObjectID="_1696403803" r:id="rId27"/>
               </w:object>
             </w:r>
           </w:p>
@@ -7761,7 +7531,6 @@
               </w:rPr>
               <w:br/>
             </w:r>
-            <w:proofErr w:type="spellStart"/>
             <w:r>
               <w:rPr>
                 <w:sz w:val="24"/>
@@ -7769,7 +7538,6 @@
               </w:rPr>
               <w:t>wasaaawwddwd</w:t>
             </w:r>
-            <w:proofErr w:type="spellEnd"/>
           </w:p>
         </w:tc>
         <w:tc>
@@ -8291,23 +8059,7 @@
                 <w:sz w:val="24"/>
                 <w:szCs w:val="24"/>
               </w:rPr>
-              <w:t xml:space="preserve">, unsure why it is stating that I have hit a rock could be something to do with the </w:t>
-            </w:r>
-            <w:proofErr w:type="gramStart"/>
-            <w:r>
-              <w:rPr>
-                <w:sz w:val="24"/>
-                <w:szCs w:val="24"/>
-              </w:rPr>
-              <w:t>whirl pool</w:t>
-            </w:r>
-            <w:proofErr w:type="gramEnd"/>
-            <w:r>
-              <w:rPr>
-                <w:sz w:val="24"/>
-                <w:szCs w:val="24"/>
-              </w:rPr>
-              <w:t xml:space="preserve"> I am on</w:t>
+              <w:t>, unsure why it is stating that I have hit a rock could be something to do with the whirl pool I am on</w:t>
             </w:r>
           </w:p>
         </w:tc>
@@ -8361,23 +8113,7 @@
           <w:i/>
           <w:iCs/>
         </w:rPr>
-        <w:t xml:space="preserve">I did well this sprint and remembered to actual test my code </w:t>
-      </w:r>
-      <w:proofErr w:type="gramStart"/>
-      <w:r>
-        <w:rPr>
-          <w:i/>
-          <w:iCs/>
-        </w:rPr>
-        <w:t>and also</w:t>
-      </w:r>
-      <w:proofErr w:type="gramEnd"/>
-      <w:r>
-        <w:rPr>
-          <w:i/>
-          <w:iCs/>
-        </w:rPr>
-        <w:t xml:space="preserve"> redid the testing from sprint 1 so that </w:t>
+        <w:t xml:space="preserve">I did well this sprint and remembered to actual test my code and also redid the testing from sprint 1 so that </w:t>
       </w:r>
       <w:r>
         <w:rPr>
@@ -8820,27 +8556,7 @@
           <w:i/>
           <w:iCs/>
         </w:rPr>
-        <w:t xml:space="preserve">using recognised and appropriate project management tools and techniques to plan the development of a digital </w:t>
-      </w:r>
-      <w:proofErr w:type="gramStart"/>
-      <w:r>
-        <w:rPr>
-          <w:b/>
-          <w:bCs/>
-          <w:i/>
-          <w:iCs/>
-        </w:rPr>
-        <w:t>technologies</w:t>
-      </w:r>
-      <w:proofErr w:type="gramEnd"/>
-      <w:r>
-        <w:rPr>
-          <w:b/>
-          <w:bCs/>
-          <w:i/>
-          <w:iCs/>
-        </w:rPr>
-        <w:t xml:space="preserve"> outcome</w:t>
+        <w:t>using recognised and appropriate project management tools and techniques to plan the development of a digital technologies outcome</w:t>
       </w:r>
     </w:p>
     <w:p>
@@ -9349,11 +9065,9 @@
             <w:r>
               <w:t xml:space="preserve">Alan </w:t>
             </w:r>
-            <w:proofErr w:type="spellStart"/>
             <w:r>
               <w:t>Teesdale</w:t>
             </w:r>
-            <w:proofErr w:type="spellEnd"/>
           </w:p>
           <w:p/>
         </w:tc>
@@ -9568,15 +9282,7 @@
           </w:tcPr>
           <w:p>
             <w:r>
-              <w:t xml:space="preserve">Alan </w:t>
-            </w:r>
-            <w:proofErr w:type="spellStart"/>
-            <w:r>
-              <w:t>Teesdale</w:t>
-            </w:r>
-            <w:proofErr w:type="spellEnd"/>
-            <w:r>
-              <w:t xml:space="preserve"> </w:t>
+              <w:t xml:space="preserve">Alan Teesdale </w:t>
             </w:r>
           </w:p>
           <w:p/>
@@ -9815,13 +9521,8 @@
               <w:t>It seems quite difficult to find</w:t>
             </w:r>
             <w:r>
-              <w:t xml:space="preserve"> </w:t>
-            </w:r>
-            <w:proofErr w:type="spellStart"/>
-            <w:r>
-              <w:t>Aoteroa</w:t>
-            </w:r>
-            <w:proofErr w:type="spellEnd"/>
+              <w:t xml:space="preserve"> Aoteroa</w:t>
+            </w:r>
             <w:r>
               <w:t xml:space="preserve">, </w:t>
             </w:r>
@@ -10023,45 +9724,13 @@
           </w:tcPr>
           <w:p>
             <w:r>
-              <w:t xml:space="preserve">Very </w:t>
-            </w:r>
-            <w:proofErr w:type="spellStart"/>
-            <w:r>
-              <w:t>very</w:t>
-            </w:r>
-            <w:proofErr w:type="spellEnd"/>
-            <w:r>
-              <w:t xml:space="preserve"> interesting.  It looks awesome</w:t>
-            </w:r>
-            <w:r>
-              <w:t xml:space="preserve"> and shows some </w:t>
-            </w:r>
-            <w:proofErr w:type="gramStart"/>
-            <w:r>
-              <w:t>really unique</w:t>
-            </w:r>
-            <w:proofErr w:type="gramEnd"/>
-            <w:r>
-              <w:t xml:space="preserve"> coding. The fish tiles are hard to </w:t>
-            </w:r>
-            <w:proofErr w:type="gramStart"/>
-            <w:r>
-              <w:t>find</w:t>
-            </w:r>
-            <w:proofErr w:type="gramEnd"/>
-            <w:r>
-              <w:t xml:space="preserve"> however. </w:t>
-            </w:r>
-            <w:r>
-              <w:t xml:space="preserve">But </w:t>
-            </w:r>
-            <w:proofErr w:type="gramStart"/>
-            <w:r>
-              <w:t>overall</w:t>
-            </w:r>
-            <w:proofErr w:type="gramEnd"/>
-            <w:r>
-              <w:t xml:space="preserve"> very fun.</w:t>
+              <w:t>Very very interesting.  It looks awesome</w:t>
+            </w:r>
+            <w:r>
+              <w:t xml:space="preserve"> and shows some really unique coding. The fish tiles are hard to find however. </w:t>
+            </w:r>
+            <w:r>
+              <w:t>But overall very fun.</w:t>
             </w:r>
           </w:p>
           <w:p/>
@@ -10392,15 +10061,7 @@
           </w:tcPr>
           <w:p>
             <w:r>
-              <w:t xml:space="preserve">Very fun game. Once I </w:t>
-            </w:r>
-            <w:proofErr w:type="gramStart"/>
-            <w:r>
-              <w:t>actually decided</w:t>
-            </w:r>
-            <w:proofErr w:type="gramEnd"/>
-            <w:r>
-              <w:t xml:space="preserve"> to read the help page it all made </w:t>
+              <w:t xml:space="preserve">Very fun game. Once I actually decided to read the help page it all made </w:t>
             </w:r>
             <w:r>
               <w:t>sense</w:t>
@@ -10749,15 +10410,7 @@
         </w:sectPr>
       </w:pPr>
       <w:r>
-        <w:t xml:space="preserve">I decreased the distance from 0, </w:t>
-      </w:r>
-      <w:proofErr w:type="gramStart"/>
-      <w:r>
-        <w:t>0  that</w:t>
-      </w:r>
-      <w:proofErr w:type="gramEnd"/>
-      <w:r>
-        <w:t xml:space="preserve"> Aotearoa can generate</w:t>
+        <w:t>I decreased the distance from 0, 0  that Aotearoa can generate</w:t>
       </w:r>
     </w:p>
     <w:p>
@@ -12219,6 +11872,7 @@
         <w:rPr>
           <w:i/>
           <w:iCs/>
+          <w:noProof/>
         </w:rPr>
         <w:drawing>
           <wp:inline distT="0" distB="0" distL="0" distR="0" wp14:anchorId="00FCD22D" wp14:editId="6D18091C">
@@ -12297,6 +11951,7 @@
         <w:rPr>
           <w:i/>
           <w:iCs/>
+          <w:noProof/>
         </w:rPr>
         <w:drawing>
           <wp:inline distT="0" distB="0" distL="0" distR="0" wp14:anchorId="275114EB" wp14:editId="7EAF6943">
@@ -12436,35 +12091,31 @@
         <w:rPr>
           <w:rFonts w:cstheme="minorHAnsi"/>
         </w:rPr>
-        <w:t xml:space="preserve">To address the functionality of movement instead of asking the user to input which direction they want to move and pressing enter every time they want to move consuming </w:t>
-      </w:r>
-      <w:proofErr w:type="gramStart"/>
+        <w:t xml:space="preserve">To address the functionality of movement instead of asking the user to input which direction they want to move and pressing enter every time they want to move consuming time I </w:t>
+      </w:r>
       <w:r>
         <w:rPr>
           <w:rFonts w:cstheme="minorHAnsi"/>
         </w:rPr>
-        <w:t>time</w:t>
-      </w:r>
-      <w:proofErr w:type="gramEnd"/>
+        <w:t>have implemented</w:t>
+      </w:r>
       <w:r>
         <w:rPr>
           <w:rFonts w:cstheme="minorHAnsi"/>
         </w:rPr>
-        <w:t xml:space="preserve"> I will implement movement in a form that is seen in almost every game by using by default “</w:t>
-      </w:r>
-      <w:proofErr w:type="spellStart"/>
+        <w:t xml:space="preserve"> movement in a form that is seen in almost every game by using </w:t>
+      </w:r>
       <w:r>
         <w:rPr>
           <w:rFonts w:cstheme="minorHAnsi"/>
         </w:rPr>
-        <w:t>wasd</w:t>
-      </w:r>
-      <w:proofErr w:type="spellEnd"/>
+        <w:t>user inputted key bonds</w:t>
+      </w:r>
       <w:r>
         <w:rPr>
           <w:rFonts w:cstheme="minorHAnsi"/>
         </w:rPr>
-        <w:t>” for movement of the character making it take less time and making it easier.</w:t>
+        <w:t xml:space="preserve"> for movement of the character making it take less time and making it easier.</w:t>
       </w:r>
     </w:p>
     <w:p>
@@ -12484,27 +12135,135 @@
         <w:rPr>
           <w:rFonts w:cstheme="minorHAnsi"/>
         </w:rPr>
-        <w:t>To address the implication of aesthetics I will implement ascii art for representing each tile and buttons in the menu such as “Start” to make it look nicer than just some plain text I will also implement nice borders around the tiles</w:t>
-      </w:r>
-    </w:p>
-    <w:p>
-      <w:pPr>
+        <w:t xml:space="preserve">To address the implication of aesthetics I </w:t>
+      </w:r>
+      <w:r>
         <w:rPr>
           <w:rFonts w:cstheme="minorHAnsi"/>
         </w:rPr>
-      </w:pPr>
-    </w:p>
-    <w:p>
-      <w:pPr>
+        <w:t>have</w:t>
+      </w:r>
+      <w:r>
         <w:rPr>
           <w:rFonts w:cstheme="minorHAnsi"/>
         </w:rPr>
-      </w:pPr>
+        <w:t xml:space="preserve"> implement</w:t>
+      </w:r>
       <w:r>
         <w:rPr>
           <w:rFonts w:cstheme="minorHAnsi"/>
         </w:rPr>
-        <w:t>To address the implication of culture wherever I refer to objects such as the Waka I will ensure to use the correct terminology based on the culture indicated by the character that you play as (Maui) so I will not refer to the Waka as the boat as an example but other than items such as the Waka the majority of text will be in English to allow for a wide audience to understand what is going on.</w:t>
+        <w:t>ed</w:t>
+      </w:r>
+      <w:r>
+        <w:rPr>
+          <w:rFonts w:cstheme="minorHAnsi"/>
+        </w:rPr>
+        <w:t xml:space="preserve"> ascii art for representing each tile and buttons in the menu such as “Start” to make it look nicer than just some plain text I </w:t>
+      </w:r>
+      <w:r>
+        <w:rPr>
+          <w:rFonts w:cstheme="minorHAnsi"/>
+        </w:rPr>
+        <w:t>have</w:t>
+      </w:r>
+      <w:r>
+        <w:rPr>
+          <w:rFonts w:cstheme="minorHAnsi"/>
+        </w:rPr>
+        <w:t xml:space="preserve"> also implement</w:t>
+      </w:r>
+      <w:r>
+        <w:rPr>
+          <w:rFonts w:cstheme="minorHAnsi"/>
+        </w:rPr>
+        <w:t>ed</w:t>
+      </w:r>
+      <w:r>
+        <w:rPr>
+          <w:rFonts w:cstheme="minorHAnsi"/>
+        </w:rPr>
+        <w:t xml:space="preserve"> nice borders around the tiles</w:t>
+      </w:r>
+    </w:p>
+    <w:p>
+      <w:pPr>
+        <w:rPr>
+          <w:rFonts w:cstheme="minorHAnsi"/>
+        </w:rPr>
+      </w:pPr>
+    </w:p>
+    <w:p>
+      <w:pPr>
+        <w:rPr>
+          <w:rFonts w:cstheme="minorHAnsi"/>
+        </w:rPr>
+      </w:pPr>
+      <w:r>
+        <w:rPr>
+          <w:rFonts w:cstheme="minorHAnsi"/>
+        </w:rPr>
+        <w:t xml:space="preserve">To address the implication of culture wherever I refer to objects such as the Waka I </w:t>
+      </w:r>
+      <w:r>
+        <w:rPr>
+          <w:rFonts w:cstheme="minorHAnsi"/>
+        </w:rPr>
+        <w:t>have</w:t>
+      </w:r>
+      <w:r>
+        <w:rPr>
+          <w:rFonts w:cstheme="minorHAnsi"/>
+        </w:rPr>
+        <w:t xml:space="preserve"> ensure</w:t>
+      </w:r>
+      <w:r>
+        <w:rPr>
+          <w:rFonts w:cstheme="minorHAnsi"/>
+        </w:rPr>
+        <w:t>d</w:t>
+      </w:r>
+      <w:r>
+        <w:rPr>
+          <w:rFonts w:cstheme="minorHAnsi"/>
+        </w:rPr>
+        <w:t xml:space="preserve"> to use the correct terminology based on the culture indicated by the character that you play as (Maui) so I </w:t>
+      </w:r>
+      <w:r>
+        <w:rPr>
+          <w:rFonts w:cstheme="minorHAnsi"/>
+        </w:rPr>
+        <w:t>have</w:t>
+      </w:r>
+      <w:r>
+        <w:rPr>
+          <w:rFonts w:cstheme="minorHAnsi"/>
+        </w:rPr>
+        <w:t xml:space="preserve"> not </w:t>
+      </w:r>
+      <w:r>
+        <w:rPr>
+          <w:rFonts w:cstheme="minorHAnsi"/>
+        </w:rPr>
+        <w:t>referred</w:t>
+      </w:r>
+      <w:r>
+        <w:rPr>
+          <w:rFonts w:cstheme="minorHAnsi"/>
+        </w:rPr>
+        <w:t xml:space="preserve"> to the Waka as the boat as an example but other than items such as the Waka the majority of text </w:t>
+      </w:r>
+      <w:r>
+        <w:rPr>
+          <w:rFonts w:cstheme="minorHAnsi"/>
+        </w:rPr>
+        <w:t xml:space="preserve">is </w:t>
+      </w:r>
+      <w:r>
+        <w:rPr>
+          <w:rFonts w:cstheme="minorHAnsi"/>
+        </w:rPr>
+        <w:t>in English to allow for a wide audience to understand what is going on.</w:t>
       </w:r>
     </w:p>
     <w:p>
@@ -12549,9 +12308,8 @@
           <w:i/>
           <w:iCs/>
         </w:rPr>
-        <w:t xml:space="preserve">discussing how the information from planning, </w:t>
-      </w:r>
-      <w:proofErr w:type="gramStart"/>
+        <w:t>discussing how the information from planning, testing and trialling of components</w:t>
+      </w:r>
       <w:r>
         <w:rPr>
           <w:b/>
@@ -12559,9 +12317,8 @@
           <w:i/>
           <w:iCs/>
         </w:rPr>
-        <w:t>testing</w:t>
-      </w:r>
-      <w:proofErr w:type="gramEnd"/>
+        <w:t xml:space="preserve"> </w:t>
+      </w:r>
       <w:r>
         <w:rPr>
           <w:b/>
@@ -12569,60 +12326,70 @@
           <w:i/>
           <w:iCs/>
         </w:rPr>
-        <w:t xml:space="preserve"> and trialling of components</w:t>
-      </w:r>
-      <w:r>
-        <w:rPr>
-          <w:b/>
-          <w:bCs/>
-          <w:i/>
-          <w:iCs/>
-        </w:rPr>
+        <w:t>assisted in the development of a high-quality outcome.</w:t>
+      </w:r>
+    </w:p>
+    <w:p>
+      <w:pPr>
+        <w:rPr>
+          <w:i/>
+          <w:iCs/>
+        </w:rPr>
+      </w:pPr>
+      <w:r>
+        <w:rPr>
+          <w:i/>
+          <w:iCs/>
+        </w:rPr>
+        <w:t>How did the process help to shape the development of your outcome? Provide evidence.</w:t>
+      </w:r>
+    </w:p>
+    <w:p>
+      <w:r>
+        <w:t>Planning helped to give me structure in my wo</w:t>
+      </w:r>
+      <w:r>
+        <w:t>rk</w:t>
+      </w:r>
+      <w:r>
+        <w:t xml:space="preserve"> telling me when I needed to what and when by</w:t>
+      </w:r>
+      <w:r>
+        <w:t>, this structure allowed me to work faster in the given time periods</w:t>
+      </w:r>
+      <w:r>
         <w:t xml:space="preserve"> </w:t>
       </w:r>
       <w:r>
-        <w:rPr>
-          <w:b/>
-          <w:bCs/>
-          <w:i/>
-          <w:iCs/>
-        </w:rPr>
-        <w:t>assisted in the development of a high-quality outcome.</w:t>
-      </w:r>
-    </w:p>
-    <w:p>
-      <w:pPr>
-        <w:rPr>
-          <w:i/>
-          <w:iCs/>
-        </w:rPr>
-      </w:pPr>
-      <w:r>
-        <w:rPr>
-          <w:i/>
-          <w:iCs/>
-        </w:rPr>
-        <w:t>How did the process help to shape the development of your outcome? Provide evidence.</w:t>
-      </w:r>
-    </w:p>
-    <w:p>
-      <w:r>
-        <w:t xml:space="preserve">The process </w:t>
-      </w:r>
-      <w:r>
-        <w:t xml:space="preserve">helped me </w:t>
-      </w:r>
-      <w:r>
-        <w:t>quickly construct a functional program</w:t>
-      </w:r>
-      <w:r>
-        <w:t xml:space="preserve"> allowing me to quickly</w:t>
-      </w:r>
-      <w:r>
-        <w:t xml:space="preserve"> complete </w:t>
-      </w:r>
-      <w:r>
-        <w:t>the entire program as seen in the screen shots of my Kanban board above.</w:t>
+        <w:t>thus I was able to get more done and was more efficient with my code and work.</w:t>
+      </w:r>
+    </w:p>
+    <w:p>
+      <w:r>
+        <w:t xml:space="preserve">Testing </w:t>
+      </w:r>
+      <w:r>
+        <w:t>helped me find the bugs and other issues in the code and how my program ran without testing</w:t>
+      </w:r>
+      <w:r>
+        <w:t xml:space="preserve"> for all I knew my code could just immediately crash when the user tried to start it.</w:t>
+      </w:r>
+    </w:p>
+    <w:p>
+      <w:r>
+        <w:t xml:space="preserve">Trialling </w:t>
+      </w:r>
+      <w:r>
+        <w:t>helped me to find out what my end users liked and dislike about my program and what I could improve to make my end users like my program more.</w:t>
+      </w:r>
+      <w:r>
+        <w:br/>
+      </w:r>
+      <w:r>
+        <w:t xml:space="preserve">Version control helped me to ensure that if anything happened to my program weather it be file corruption or loss of my computer I would still be able to continue working from the last version of the code that </w:t>
+      </w:r>
+      <w:r>
+        <w:t>I could and not having to start from scratch.</w:t>
       </w:r>
     </w:p>
     <w:sectPr>
@@ -15041,94 +14808,6 @@
 </file>
 
 <file path=customXml/item1.xml><?xml version="1.0" encoding="utf-8"?>
-<?mso-contentType ?>
-<FormTemplates xmlns="http://schemas.microsoft.com/sharepoint/v3/contenttype/forms">
-  <Display>DocumentLibraryForm</Display>
-  <Edit>DocumentLibraryForm</Edit>
-  <New>DocumentLibraryForm</New>
-</FormTemplates>
-</file>
-
-<file path=customXml/item2.xml><?xml version="1.0" encoding="utf-8"?>
-<p:properties xmlns:p="http://schemas.microsoft.com/office/2006/metadata/properties" xmlns:xsi="http://www.w3.org/2001/XMLSchema-instance" xmlns:pc="http://schemas.microsoft.com/office/infopath/2007/PartnerControls">
-  <documentManagement>
-    <Self_Registration_Enabled xmlns="2d591ce7-418b-4e9b-8ef9-90a310b22912" xsi:nil="true"/>
-    <Teachers xmlns="2d591ce7-418b-4e9b-8ef9-90a310b22912">
-      <UserInfo>
-        <DisplayName/>
-        <AccountId xsi:nil="true"/>
-        <AccountType/>
-      </UserInfo>
-    </Teachers>
-    <Student_Groups xmlns="2d591ce7-418b-4e9b-8ef9-90a310b22912">
-      <UserInfo>
-        <DisplayName/>
-        <AccountId xsi:nil="true"/>
-        <AccountType/>
-      </UserInfo>
-    </Student_Groups>
-    <Distribution_Groups xmlns="2d591ce7-418b-4e9b-8ef9-90a310b22912" xsi:nil="true"/>
-    <LMS_Mappings xmlns="2d591ce7-418b-4e9b-8ef9-90a310b22912" xsi:nil="true"/>
-    <Is_Collaboration_Space_Locked xmlns="2d591ce7-418b-4e9b-8ef9-90a310b22912" xsi:nil="true"/>
-    <Has_Teacher_Only_SectionGroup xmlns="2d591ce7-418b-4e9b-8ef9-90a310b22912" xsi:nil="true"/>
-    <Member_Groups xmlns="2d591ce7-418b-4e9b-8ef9-90a310b22912">
-      <UserInfo>
-        <DisplayName/>
-        <AccountId xsi:nil="true"/>
-        <AccountType/>
-      </UserInfo>
-    </Member_Groups>
-    <CultureName xmlns="2d591ce7-418b-4e9b-8ef9-90a310b22912" xsi:nil="true"/>
-    <Leaders xmlns="2d591ce7-418b-4e9b-8ef9-90a310b22912">
-      <UserInfo>
-        <DisplayName/>
-        <AccountId xsi:nil="true"/>
-        <AccountType/>
-      </UserInfo>
-    </Leaders>
-    <Invited_Students xmlns="2d591ce7-418b-4e9b-8ef9-90a310b22912" xsi:nil="true"/>
-    <Invited_Leaders xmlns="2d591ce7-418b-4e9b-8ef9-90a310b22912" xsi:nil="true"/>
-    <DefaultSectionNames xmlns="2d591ce7-418b-4e9b-8ef9-90a310b22912" xsi:nil="true"/>
-    <Invited_Members xmlns="2d591ce7-418b-4e9b-8ef9-90a310b22912" xsi:nil="true"/>
-    <Templates xmlns="2d591ce7-418b-4e9b-8ef9-90a310b22912" xsi:nil="true"/>
-    <Members xmlns="2d591ce7-418b-4e9b-8ef9-90a310b22912">
-      <UserInfo>
-        <DisplayName/>
-        <AccountId xsi:nil="true"/>
-        <AccountType/>
-      </UserInfo>
-    </Members>
-    <Has_Leaders_Only_SectionGroup xmlns="2d591ce7-418b-4e9b-8ef9-90a310b22912" xsi:nil="true"/>
-    <TeamsChannelId xmlns="2d591ce7-418b-4e9b-8ef9-90a310b22912" xsi:nil="true"/>
-    <Math_Settings xmlns="2d591ce7-418b-4e9b-8ef9-90a310b22912" xsi:nil="true"/>
-    <Owner xmlns="2d591ce7-418b-4e9b-8ef9-90a310b22912">
-      <UserInfo>
-        <DisplayName/>
-        <AccountId xsi:nil="true"/>
-        <AccountType/>
-      </UserInfo>
-    </Owner>
-    <Invited_Teachers xmlns="2d591ce7-418b-4e9b-8ef9-90a310b22912" xsi:nil="true"/>
-    <IsNotebookLocked xmlns="2d591ce7-418b-4e9b-8ef9-90a310b22912" xsi:nil="true"/>
-    <NotebookType xmlns="2d591ce7-418b-4e9b-8ef9-90a310b22912" xsi:nil="true"/>
-    <FolderType xmlns="2d591ce7-418b-4e9b-8ef9-90a310b22912" xsi:nil="true"/>
-    <Students xmlns="2d591ce7-418b-4e9b-8ef9-90a310b22912">
-      <UserInfo>
-        <DisplayName/>
-        <AccountId xsi:nil="true"/>
-        <AccountType/>
-      </UserInfo>
-    </Students>
-    <AppVersion xmlns="2d591ce7-418b-4e9b-8ef9-90a310b22912" xsi:nil="true"/>
-  </documentManagement>
-</p:properties>
-</file>
-
-<file path=customXml/item3.xml><?xml version="1.0" encoding="utf-8"?>
-<b:Sources xmlns:b="http://schemas.openxmlformats.org/officeDocument/2006/bibliography" xmlns="http://schemas.openxmlformats.org/officeDocument/2006/bibliography" SelectedStyle="\APASixthEditionOfficeOnline.xsl" StyleName="APA" Version="6"/>
-</file>
-
-<file path=customXml/item4.xml><?xml version="1.0" encoding="utf-8"?>
 <ct:contentTypeSchema xmlns:ct="http://schemas.microsoft.com/office/2006/metadata/contentType" xmlns:ma="http://schemas.microsoft.com/office/2006/metadata/properties/metaAttributes" ct:_="" ma:_="" ma:contentTypeName="Document" ma:contentTypeID="0x0101009809C122523C714A9D2CA84BDC012F78" ma:contentTypeVersion="39" ma:contentTypeDescription="Create a new document." ma:contentTypeScope="" ma:versionID="ce593b066279ff1f5d28392fbef945ba">
   <xsd:schema xmlns:xsd="http://www.w3.org/2001/XMLSchema" xmlns:xs="http://www.w3.org/2001/XMLSchema" xmlns:p="http://schemas.microsoft.com/office/2006/metadata/properties" xmlns:ns3="2d591ce7-418b-4e9b-8ef9-90a310b22912" xmlns:ns4="2e33448a-5ca6-493f-bec6-bb2c0e2760d1" targetNamespace="http://schemas.microsoft.com/office/2006/metadata/properties" ma:root="true" ma:fieldsID="1cfdd743ca0e8bfdf35a360a72f0f98d" ns3:_="" ns4:_="">
     <xsd:import namespace="2d591ce7-418b-4e9b-8ef9-90a310b22912"/>
@@ -15621,33 +15300,95 @@
 </ct:contentTypeSchema>
 </file>
 
-<file path=customXml/itemProps1.xml><?xml version="1.0" encoding="utf-8"?>
-<ds:datastoreItem xmlns:ds="http://schemas.openxmlformats.org/officeDocument/2006/customXml" ds:itemID="{E08DB945-6FC0-4B54-B540-A34DCEE099A6}">
-  <ds:schemaRefs>
-    <ds:schemaRef ds:uri="http://schemas.microsoft.com/sharepoint/v3/contenttype/forms"/>
-  </ds:schemaRefs>
-</ds:datastoreItem>
+<file path=customXml/item2.xml><?xml version="1.0" encoding="utf-8"?>
+<?mso-contentType ?>
+<FormTemplates xmlns="http://schemas.microsoft.com/sharepoint/v3/contenttype/forms">
+  <Display>DocumentLibraryForm</Display>
+  <Edit>DocumentLibraryForm</Edit>
+  <New>DocumentLibraryForm</New>
+</FormTemplates>
 </file>
 
-<file path=customXml/itemProps2.xml><?xml version="1.0" encoding="utf-8"?>
-<ds:datastoreItem xmlns:ds="http://schemas.openxmlformats.org/officeDocument/2006/customXml" ds:itemID="{170D5019-AD70-4B3A-841C-4BCF523EE5FE}">
-  <ds:schemaRefs>
-    <ds:schemaRef ds:uri="http://schemas.microsoft.com/office/2006/metadata/properties"/>
-    <ds:schemaRef ds:uri="http://schemas.microsoft.com/office/infopath/2007/PartnerControls"/>
-    <ds:schemaRef ds:uri="2d591ce7-418b-4e9b-8ef9-90a310b22912"/>
-  </ds:schemaRefs>
-</ds:datastoreItem>
+<file path=customXml/item3.xml><?xml version="1.0" encoding="utf-8"?>
+<p:properties xmlns:p="http://schemas.microsoft.com/office/2006/metadata/properties" xmlns:xsi="http://www.w3.org/2001/XMLSchema-instance" xmlns:pc="http://schemas.microsoft.com/office/infopath/2007/PartnerControls">
+  <documentManagement>
+    <Self_Registration_Enabled xmlns="2d591ce7-418b-4e9b-8ef9-90a310b22912" xsi:nil="true"/>
+    <Teachers xmlns="2d591ce7-418b-4e9b-8ef9-90a310b22912">
+      <UserInfo>
+        <DisplayName/>
+        <AccountId xsi:nil="true"/>
+        <AccountType/>
+      </UserInfo>
+    </Teachers>
+    <Student_Groups xmlns="2d591ce7-418b-4e9b-8ef9-90a310b22912">
+      <UserInfo>
+        <DisplayName/>
+        <AccountId xsi:nil="true"/>
+        <AccountType/>
+      </UserInfo>
+    </Student_Groups>
+    <Distribution_Groups xmlns="2d591ce7-418b-4e9b-8ef9-90a310b22912" xsi:nil="true"/>
+    <LMS_Mappings xmlns="2d591ce7-418b-4e9b-8ef9-90a310b22912" xsi:nil="true"/>
+    <Is_Collaboration_Space_Locked xmlns="2d591ce7-418b-4e9b-8ef9-90a310b22912" xsi:nil="true"/>
+    <Has_Teacher_Only_SectionGroup xmlns="2d591ce7-418b-4e9b-8ef9-90a310b22912" xsi:nil="true"/>
+    <Member_Groups xmlns="2d591ce7-418b-4e9b-8ef9-90a310b22912">
+      <UserInfo>
+        <DisplayName/>
+        <AccountId xsi:nil="true"/>
+        <AccountType/>
+      </UserInfo>
+    </Member_Groups>
+    <CultureName xmlns="2d591ce7-418b-4e9b-8ef9-90a310b22912" xsi:nil="true"/>
+    <Leaders xmlns="2d591ce7-418b-4e9b-8ef9-90a310b22912">
+      <UserInfo>
+        <DisplayName/>
+        <AccountId xsi:nil="true"/>
+        <AccountType/>
+      </UserInfo>
+    </Leaders>
+    <Invited_Students xmlns="2d591ce7-418b-4e9b-8ef9-90a310b22912" xsi:nil="true"/>
+    <Invited_Leaders xmlns="2d591ce7-418b-4e9b-8ef9-90a310b22912" xsi:nil="true"/>
+    <DefaultSectionNames xmlns="2d591ce7-418b-4e9b-8ef9-90a310b22912" xsi:nil="true"/>
+    <Invited_Members xmlns="2d591ce7-418b-4e9b-8ef9-90a310b22912" xsi:nil="true"/>
+    <Templates xmlns="2d591ce7-418b-4e9b-8ef9-90a310b22912" xsi:nil="true"/>
+    <Members xmlns="2d591ce7-418b-4e9b-8ef9-90a310b22912">
+      <UserInfo>
+        <DisplayName/>
+        <AccountId xsi:nil="true"/>
+        <AccountType/>
+      </UserInfo>
+    </Members>
+    <Has_Leaders_Only_SectionGroup xmlns="2d591ce7-418b-4e9b-8ef9-90a310b22912" xsi:nil="true"/>
+    <TeamsChannelId xmlns="2d591ce7-418b-4e9b-8ef9-90a310b22912" xsi:nil="true"/>
+    <Math_Settings xmlns="2d591ce7-418b-4e9b-8ef9-90a310b22912" xsi:nil="true"/>
+    <Owner xmlns="2d591ce7-418b-4e9b-8ef9-90a310b22912">
+      <UserInfo>
+        <DisplayName/>
+        <AccountId xsi:nil="true"/>
+        <AccountType/>
+      </UserInfo>
+    </Owner>
+    <Invited_Teachers xmlns="2d591ce7-418b-4e9b-8ef9-90a310b22912" xsi:nil="true"/>
+    <IsNotebookLocked xmlns="2d591ce7-418b-4e9b-8ef9-90a310b22912" xsi:nil="true"/>
+    <NotebookType xmlns="2d591ce7-418b-4e9b-8ef9-90a310b22912" xsi:nil="true"/>
+    <FolderType xmlns="2d591ce7-418b-4e9b-8ef9-90a310b22912" xsi:nil="true"/>
+    <Students xmlns="2d591ce7-418b-4e9b-8ef9-90a310b22912">
+      <UserInfo>
+        <DisplayName/>
+        <AccountId xsi:nil="true"/>
+        <AccountType/>
+      </UserInfo>
+    </Students>
+    <AppVersion xmlns="2d591ce7-418b-4e9b-8ef9-90a310b22912" xsi:nil="true"/>
+  </documentManagement>
+</p:properties>
 </file>
 
-<file path=customXml/itemProps3.xml><?xml version="1.0" encoding="utf-8"?>
-<ds:datastoreItem xmlns:ds="http://schemas.openxmlformats.org/officeDocument/2006/customXml" ds:itemID="{61D1D1BB-5A08-4584-A420-D2BE5E05878C}">
-  <ds:schemaRefs>
-    <ds:schemaRef ds:uri="http://schemas.openxmlformats.org/officeDocument/2006/bibliography"/>
-  </ds:schemaRefs>
-</ds:datastoreItem>
+<file path=customXml/item4.xml><?xml version="1.0" encoding="utf-8"?>
+<b:Sources xmlns:b="http://schemas.openxmlformats.org/officeDocument/2006/bibliography" xmlns="http://schemas.openxmlformats.org/officeDocument/2006/bibliography" SelectedStyle="\APASixthEditionOfficeOnline.xsl" StyleName="APA" Version="6"/>
 </file>
 
-<file path=customXml/itemProps4.xml><?xml version="1.0" encoding="utf-8"?>
+<file path=customXml/itemProps1.xml><?xml version="1.0" encoding="utf-8"?>
 <ds:datastoreItem xmlns:ds="http://schemas.openxmlformats.org/officeDocument/2006/customXml" ds:itemID="{3D92C487-D1EA-47F3-AB0E-565231854874}">
   <ds:schemaRefs>
     <ds:schemaRef ds:uri="http://schemas.microsoft.com/office/2006/metadata/contentType"/>
@@ -15664,4 +15405,30 @@
     <ds:schemaRef ds:uri="http://schemas.microsoft.com/internal/obd"/>
   </ds:schemaRefs>
 </ds:datastoreItem>
+</file>
+
+<file path=customXml/itemProps2.xml><?xml version="1.0" encoding="utf-8"?>
+<ds:datastoreItem xmlns:ds="http://schemas.openxmlformats.org/officeDocument/2006/customXml" ds:itemID="{E08DB945-6FC0-4B54-B540-A34DCEE099A6}">
+  <ds:schemaRefs>
+    <ds:schemaRef ds:uri="http://schemas.microsoft.com/sharepoint/v3/contenttype/forms"/>
+  </ds:schemaRefs>
+</ds:datastoreItem>
+</file>
+
+<file path=customXml/itemProps3.xml><?xml version="1.0" encoding="utf-8"?>
+<ds:datastoreItem xmlns:ds="http://schemas.openxmlformats.org/officeDocument/2006/customXml" ds:itemID="{170D5019-AD70-4B3A-841C-4BCF523EE5FE}">
+  <ds:schemaRefs>
+    <ds:schemaRef ds:uri="http://schemas.microsoft.com/office/2006/metadata/properties"/>
+    <ds:schemaRef ds:uri="http://schemas.microsoft.com/office/infopath/2007/PartnerControls"/>
+    <ds:schemaRef ds:uri="2d591ce7-418b-4e9b-8ef9-90a310b22912"/>
+  </ds:schemaRefs>
+</ds:datastoreItem>
+</file>
+
+<file path=customXml/itemProps4.xml><?xml version="1.0" encoding="utf-8"?>
+<ds:datastoreItem xmlns:ds="http://schemas.openxmlformats.org/officeDocument/2006/customXml" ds:itemID="{61D1D1BB-5A08-4584-A420-D2BE5E05878C}">
+  <ds:schemaRefs>
+    <ds:schemaRef ds:uri="http://schemas.openxmlformats.org/officeDocument/2006/bibliography"/>
+  </ds:schemaRefs>
+</ds:datastoreItem>
 </file>
</xml_diff>